<commit_message>
Added text in main to clarify that the main samples are not blinded. Also added cover letter draft as coverLetter_v1
</commit_message>
<xml_diff>
--- a/paper/main_v6.docx
+++ b/paper/main_v6.docx
@@ -1610,7 +1610,13 @@
         <w:t xml:space="preserve"> (Fig. 1d)</w:t>
       </w:r>
       <w:r>
-        <w:t>. A stratified blinded random subset of samples from day 1, containing 4 samples from each</w:t>
+        <w:t>.</w:t>
+      </w:r>
+      <w:r>
+        <w:t xml:space="preserve"> This was performed in a non-blinded manner.</w:t>
+      </w:r>
+      <w:r>
+        <w:t xml:space="preserve"> A stratified blinded random subset of samples from day 1, containing 4 samples from each</w:t>
       </w:r>
       <w:r>
         <w:t xml:space="preserve"> single infection and control</w:t>
@@ -1790,7 +1796,11 @@
         <w:t>P. aeruginosa</w:t>
       </w:r>
       <w:r>
-        <w:t xml:space="preserve">. Another set of the </w:t>
+        <w:t xml:space="preserve">. </w:t>
+      </w:r>
+      <w:r>
+        <w:lastRenderedPageBreak/>
+        <w:t xml:space="preserve">Another set of the </w:t>
       </w:r>
       <w:r>
         <w:rPr>
@@ -1819,11 +1829,7 @@
         <w:t xml:space="preserve">P. aeruginosa </w:t>
       </w:r>
       <w:r>
-        <w:t xml:space="preserve">after 24 hours, </w:t>
-      </w:r>
-      <w:r>
-        <w:lastRenderedPageBreak/>
-        <w:t xml:space="preserve">and these dressings were also collected and extracted 72 hours after the initial </w:t>
+        <w:t xml:space="preserve">after 24 hours, and these dressings were also collected and extracted 72 hours after the initial </w:t>
       </w:r>
       <w:r>
         <w:rPr>

</xml_diff>

<commit_message>
Added comments from SK
</commit_message>
<xml_diff>
--- a/paper/main_v6.docx
+++ b/paper/main_v6.docx
@@ -3,446 +3,6 @@
 <w:document xmlns:wpc="http://schemas.microsoft.com/office/word/2010/wordprocessingCanvas" xmlns:cx="http://schemas.microsoft.com/office/drawing/2014/chartex" xmlns:cx1="http://schemas.microsoft.com/office/drawing/2015/9/8/chartex" xmlns:cx2="http://schemas.microsoft.com/office/drawing/2015/10/21/chartex" xmlns:cx3="http://schemas.microsoft.com/office/drawing/2016/5/9/chartex" xmlns:cx4="http://schemas.microsoft.com/office/drawing/2016/5/10/chartex" xmlns:cx5="http://schemas.microsoft.com/office/drawing/2016/5/11/chartex" xmlns:cx6="http://schemas.microsoft.com/office/drawing/2016/5/12/chartex" xmlns:cx7="http://schemas.microsoft.com/office/drawing/2016/5/13/chartex" xmlns:cx8="http://schemas.microsoft.com/office/drawing/2016/5/14/chartex" xmlns:mc="http://schemas.openxmlformats.org/markup-compatibility/2006" xmlns:aink="http://schemas.microsoft.com/office/drawing/2016/ink" xmlns:am3d="http://schemas.microsoft.com/office/drawing/2017/model3d" xmlns:o="urn:schemas-microsoft-com:office:office" xmlns:oel="http://schemas.microsoft.com/office/2019/extlst" xmlns:r="http://schemas.openxmlformats.org/officeDocument/2006/relationships" xmlns:m="http://schemas.openxmlformats.org/officeDocument/2006/math" xmlns:v="urn:schemas-microsoft-com:vml" xmlns:wp14="http://schemas.microsoft.com/office/word/2010/wordprocessingDrawing" xmlns:wp="http://schemas.openxmlformats.org/drawingml/2006/wordprocessingDrawing" xmlns:w10="urn:schemas-microsoft-com:office:word" xmlns:w="http://schemas.openxmlformats.org/wordprocessingml/2006/main" xmlns:w14="http://schemas.microsoft.com/office/word/2010/wordml" xmlns:w15="http://schemas.microsoft.com/office/word/2012/wordml" xmlns:w16cex="http://schemas.microsoft.com/office/word/2018/wordml/cex" xmlns:w16cid="http://schemas.microsoft.com/office/word/2016/wordml/cid" xmlns:w16="http://schemas.microsoft.com/office/word/2018/wordml" xmlns:w16du="http://schemas.microsoft.com/office/word/2023/wordml/word16du" xmlns:w16sdtdh="http://schemas.microsoft.com/office/word/2020/wordml/sdtdatahash" xmlns:w16se="http://schemas.microsoft.com/office/word/2015/wordml/symex" xmlns:wpg="http://schemas.microsoft.com/office/word/2010/wordprocessingGroup" xmlns:wpi="http://schemas.microsoft.com/office/word/2010/wordprocessingInk" xmlns:wne="http://schemas.microsoft.com/office/word/2006/wordml" xmlns:wps="http://schemas.microsoft.com/office/word/2010/wordprocessingShape" mc:Ignorable="w14 w15 w16se w16cid w16 w16cex w16sdtdh w16du wp14">
   <w:body>
     <w:p>
-      <w:r>
-        <w:rPr>
-          <w:noProof/>
-        </w:rPr>
-        <mc:AlternateContent>
-          <mc:Choice Requires="wps">
-            <w:drawing>
-              <wp:anchor distT="0" distB="0" distL="114300" distR="114300" simplePos="0" relativeHeight="251657728" behindDoc="0" locked="0" layoutInCell="1" allowOverlap="1" wp14:anchorId="056E1103" wp14:editId="6A8F4FE4">
-                <wp:simplePos x="0" y="0"/>
-                <wp:positionH relativeFrom="column">
-                  <wp:posOffset>0</wp:posOffset>
-                </wp:positionH>
-                <wp:positionV relativeFrom="paragraph">
-                  <wp:posOffset>147320</wp:posOffset>
-                </wp:positionV>
-                <wp:extent cx="5300980" cy="1883410"/>
-                <wp:effectExtent l="0" t="0" r="13970" b="19050"/>
-                <wp:wrapSquare wrapText="bothSides"/>
-                <wp:docPr id="1" name="Text Box 2"/>
-                <wp:cNvGraphicFramePr>
-                  <a:graphicFrameLocks xmlns:a="http://schemas.openxmlformats.org/drawingml/2006/main"/>
-                </wp:cNvGraphicFramePr>
-                <a:graphic xmlns:a="http://schemas.openxmlformats.org/drawingml/2006/main">
-                  <a:graphicData uri="http://schemas.microsoft.com/office/word/2010/wordprocessingShape">
-                    <wps:wsp>
-                      <wps:cNvSpPr txBox="1">
-                        <a:spLocks noChangeArrowheads="1"/>
-                      </wps:cNvSpPr>
-                      <wps:spPr bwMode="auto">
-                        <a:xfrm>
-                          <a:off x="0" y="0"/>
-                          <a:ext cx="5300980" cy="1883410"/>
-                        </a:xfrm>
-                        <a:prstGeom prst="rect">
-                          <a:avLst/>
-                        </a:prstGeom>
-                        <a:solidFill>
-                          <a:srgbClr val="CCFFFF"/>
-                        </a:solidFill>
-                        <a:ln w="9525">
-                          <a:solidFill>
-                            <a:srgbClr val="000000"/>
-                          </a:solidFill>
-                          <a:miter lim="800000"/>
-                          <a:headEnd/>
-                          <a:tailEnd/>
-                        </a:ln>
-                      </wps:spPr>
-                      <wps:txbx>
-                        <w:txbxContent>
-                          <w:p>
-                            <w:pPr>
-                              <w:rPr>
-                                <w:b/>
-                                <w:sz w:val="28"/>
-                                <w:szCs w:val="28"/>
-                              </w:rPr>
-                            </w:pPr>
-                            <w:r>
-                              <w:rPr>
-                                <w:b/>
-                                <w:sz w:val="28"/>
-                                <w:szCs w:val="28"/>
-                              </w:rPr>
-                              <w:t>Scope Guidelines</w:t>
-                            </w:r>
-                          </w:p>
-                          <w:p/>
-                          <w:p>
-                            <w:pPr>
-                              <w:rPr>
-                                <w:sz w:val="20"/>
-                                <w:szCs w:val="20"/>
-                              </w:rPr>
-                            </w:pPr>
-                            <w:r>
-                              <w:rPr>
-                                <w:b/>
-                                <w:sz w:val="20"/>
-                                <w:szCs w:val="20"/>
-                              </w:rPr>
-                              <w:t>Data Descriptors</w:t>
-                            </w:r>
-                            <w:r>
-                              <w:rPr>
-                                <w:sz w:val="20"/>
-                                <w:szCs w:val="20"/>
-                              </w:rPr>
-                              <w:t xml:space="preserve"> submitted to </w:t>
-                            </w:r>
-                            <w:r>
-                              <w:rPr>
-                                <w:i/>
-                                <w:sz w:val="20"/>
-                                <w:szCs w:val="20"/>
-                              </w:rPr>
-                              <w:t>Scientific Data</w:t>
-                            </w:r>
-                            <w:r>
-                              <w:rPr>
-                                <w:sz w:val="20"/>
-                                <w:szCs w:val="20"/>
-                              </w:rPr>
-                              <w:t xml:space="preserve"> </w:t>
-                            </w:r>
-                            <w:r>
-                              <w:rPr>
-                                <w:sz w:val="20"/>
-                                <w:szCs w:val="20"/>
-                              </w:rPr>
-                              <w:t xml:space="preserve">should </w:t>
-                            </w:r>
-                            <w:r>
-                              <w:rPr>
-                                <w:sz w:val="20"/>
-                                <w:szCs w:val="20"/>
-                              </w:rPr>
-                              <w:t>provide detailed descri</w:t>
-                            </w:r>
-                            <w:r>
-                              <w:rPr>
-                                <w:sz w:val="20"/>
-                                <w:szCs w:val="20"/>
-                              </w:rPr>
-                              <w:t xml:space="preserve">ptions of valuable </w:t>
-                            </w:r>
-                            <w:r>
-                              <w:rPr>
-                                <w:sz w:val="20"/>
-                                <w:szCs w:val="20"/>
-                              </w:rPr>
-                              <w:t>research</w:t>
-                            </w:r>
-                            <w:r>
-                              <w:rPr>
-                                <w:sz w:val="20"/>
-                                <w:szCs w:val="20"/>
-                              </w:rPr>
-                              <w:t xml:space="preserve"> datasets, including the methods used to collect the data and technical analyses supporting the quality of the measurements.</w:t>
-                            </w:r>
-                            <w:r>
-                              <w:rPr>
-                                <w:sz w:val="20"/>
-                                <w:szCs w:val="20"/>
-                              </w:rPr>
-                              <w:t xml:space="preserve"> </w:t>
-                            </w:r>
-                            <w:r>
-                              <w:rPr>
-                                <w:sz w:val="20"/>
-                                <w:szCs w:val="20"/>
-                              </w:rPr>
-                              <w:t>Data Descriptors focus on helping others reuse data, rather than testing hypotheses, or presenting new interpretations, methods or in-depth analyses.</w:t>
-                            </w:r>
-                            <w:r>
-                              <w:rPr>
-                                <w:sz w:val="20"/>
-                                <w:szCs w:val="20"/>
-                              </w:rPr>
-                              <w:t xml:space="preserve"> Relevant datasets must be deposited in an appropriate public repository prior to Data Descriptor submission, and the</w:t>
-                            </w:r>
-                            <w:r>
-                              <w:rPr>
-                                <w:sz w:val="20"/>
-                                <w:szCs w:val="20"/>
-                              </w:rPr>
-                              <w:t>ir</w:t>
-                            </w:r>
-                            <w:r>
-                              <w:rPr>
-                                <w:sz w:val="20"/>
-                                <w:szCs w:val="20"/>
-                              </w:rPr>
-                              <w:t xml:space="preserve"> completeness will be considered during editorial evaluation and peer review.</w:t>
-                            </w:r>
-                            <w:r>
-                              <w:rPr>
-                                <w:sz w:val="20"/>
-                                <w:szCs w:val="20"/>
-                              </w:rPr>
-                              <w:t xml:space="preserve"> </w:t>
-                            </w:r>
-                            <w:r>
-                              <w:rPr>
-                                <w:sz w:val="20"/>
-                                <w:szCs w:val="20"/>
-                              </w:rPr>
-                              <w:t>The</w:t>
-                            </w:r>
-                            <w:r>
-                              <w:rPr>
-                                <w:sz w:val="20"/>
-                                <w:szCs w:val="20"/>
-                              </w:rPr>
-                              <w:t xml:space="preserve"> data must be made public</w:t>
-                            </w:r>
-                            <w:r>
-                              <w:rPr>
-                                <w:sz w:val="20"/>
-                                <w:szCs w:val="20"/>
-                              </w:rPr>
-                              <w:t xml:space="preserve">ly available without restriction </w:t>
-                            </w:r>
-                            <w:proofErr w:type="gramStart"/>
-                            <w:r>
-                              <w:rPr>
-                                <w:sz w:val="20"/>
-                                <w:szCs w:val="20"/>
-                              </w:rPr>
-                              <w:t>in the event that</w:t>
-                            </w:r>
-                            <w:proofErr w:type="gramEnd"/>
-                            <w:r>
-                              <w:rPr>
-                                <w:sz w:val="20"/>
-                                <w:szCs w:val="20"/>
-                              </w:rPr>
-                              <w:t xml:space="preserve"> the Data Descriptor is accepted for publication (excepting reasonable controls related to human privacy issues or public safety).</w:t>
-                            </w:r>
-                            <w:r>
-                              <w:rPr>
-                                <w:sz w:val="20"/>
-                                <w:szCs w:val="20"/>
-                              </w:rPr>
-                              <w:t xml:space="preserve"> </w:t>
-                            </w:r>
-                          </w:p>
-                        </w:txbxContent>
-                      </wps:txbx>
-                      <wps:bodyPr rot="0" vert="horz" wrap="none" lIns="91440" tIns="45720" rIns="91440" bIns="45720" anchor="t" anchorCtr="0" upright="1">
-                        <a:spAutoFit/>
-                      </wps:bodyPr>
-                    </wps:wsp>
-                  </a:graphicData>
-                </a:graphic>
-                <wp14:sizeRelH relativeFrom="page">
-                  <wp14:pctWidth>0</wp14:pctWidth>
-                </wp14:sizeRelH>
-                <wp14:sizeRelV relativeFrom="page">
-                  <wp14:pctHeight>0</wp14:pctHeight>
-                </wp14:sizeRelV>
-              </wp:anchor>
-            </w:drawing>
-          </mc:Choice>
-          <mc:Fallback>
-            <w:pict>
-              <v:shapetype w14:anchorId="056E1103" id="_x0000_t202" coordsize="21600,21600" o:spt="202" path="m,l,21600r21600,l21600,xe">
-                <v:stroke joinstyle="miter"/>
-                <v:path gradientshapeok="t" o:connecttype="rect"/>
-              </v:shapetype>
-              <v:shape id="Text Box 2" o:spid="_x0000_s1026" type="#_x0000_t202" style="position:absolute;left:0;text-align:left;margin-left:0;margin-top:11.6pt;width:417.4pt;height:148.3pt;z-index:251657728;visibility:visible;mso-wrap-style:none;mso-width-percent:0;mso-height-percent:0;mso-wrap-distance-left:9pt;mso-wrap-distance-top:0;mso-wrap-distance-right:9pt;mso-wrap-distance-bottom:0;mso-position-horizontal:absolute;mso-position-horizontal-relative:text;mso-position-vertical:absolute;mso-position-vertical-relative:text;mso-width-percent:0;mso-height-percent:0;mso-width-relative:page;mso-height-relative:page;v-text-anchor:top" o:gfxdata="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" fillcolor="#cff">
-                <v:textbox style="mso-fit-shape-to-text:t">
-                  <w:txbxContent>
-                    <w:p>
-                      <w:pPr>
-                        <w:rPr>
-                          <w:b/>
-                          <w:sz w:val="28"/>
-                          <w:szCs w:val="28"/>
-                        </w:rPr>
-                      </w:pPr>
-                      <w:r>
-                        <w:rPr>
-                          <w:b/>
-                          <w:sz w:val="28"/>
-                          <w:szCs w:val="28"/>
-                        </w:rPr>
-                        <w:t>Scope Guidelines</w:t>
-                      </w:r>
-                    </w:p>
-                    <w:p/>
-                    <w:p>
-                      <w:pPr>
-                        <w:rPr>
-                          <w:sz w:val="20"/>
-                          <w:szCs w:val="20"/>
-                        </w:rPr>
-                      </w:pPr>
-                      <w:r>
-                        <w:rPr>
-                          <w:b/>
-                          <w:sz w:val="20"/>
-                          <w:szCs w:val="20"/>
-                        </w:rPr>
-                        <w:t>Data Descriptors</w:t>
-                      </w:r>
-                      <w:r>
-                        <w:rPr>
-                          <w:sz w:val="20"/>
-                          <w:szCs w:val="20"/>
-                        </w:rPr>
-                        <w:t xml:space="preserve"> submitted to </w:t>
-                      </w:r>
-                      <w:r>
-                        <w:rPr>
-                          <w:i/>
-                          <w:sz w:val="20"/>
-                          <w:szCs w:val="20"/>
-                        </w:rPr>
-                        <w:t>Scientific Data</w:t>
-                      </w:r>
-                      <w:r>
-                        <w:rPr>
-                          <w:sz w:val="20"/>
-                          <w:szCs w:val="20"/>
-                        </w:rPr>
-                        <w:t xml:space="preserve"> </w:t>
-                      </w:r>
-                      <w:r>
-                        <w:rPr>
-                          <w:sz w:val="20"/>
-                          <w:szCs w:val="20"/>
-                        </w:rPr>
-                        <w:t xml:space="preserve">should </w:t>
-                      </w:r>
-                      <w:r>
-                        <w:rPr>
-                          <w:sz w:val="20"/>
-                          <w:szCs w:val="20"/>
-                        </w:rPr>
-                        <w:t>provide detailed descri</w:t>
-                      </w:r>
-                      <w:r>
-                        <w:rPr>
-                          <w:sz w:val="20"/>
-                          <w:szCs w:val="20"/>
-                        </w:rPr>
-                        <w:t xml:space="preserve">ptions of valuable </w:t>
-                      </w:r>
-                      <w:r>
-                        <w:rPr>
-                          <w:sz w:val="20"/>
-                          <w:szCs w:val="20"/>
-                        </w:rPr>
-                        <w:t>research</w:t>
-                      </w:r>
-                      <w:r>
-                        <w:rPr>
-                          <w:sz w:val="20"/>
-                          <w:szCs w:val="20"/>
-                        </w:rPr>
-                        <w:t xml:space="preserve"> datasets, including the methods used to collect the data and technical analyses supporting the quality of the measurements.</w:t>
-                      </w:r>
-                      <w:r>
-                        <w:rPr>
-                          <w:sz w:val="20"/>
-                          <w:szCs w:val="20"/>
-                        </w:rPr>
-                        <w:t xml:space="preserve"> </w:t>
-                      </w:r>
-                      <w:r>
-                        <w:rPr>
-                          <w:sz w:val="20"/>
-                          <w:szCs w:val="20"/>
-                        </w:rPr>
-                        <w:t>Data Descriptors focus on helping others reuse data, rather than testing hypotheses, or presenting new interpretations, methods or in-depth analyses.</w:t>
-                      </w:r>
-                      <w:r>
-                        <w:rPr>
-                          <w:sz w:val="20"/>
-                          <w:szCs w:val="20"/>
-                        </w:rPr>
-                        <w:t xml:space="preserve"> Relevant datasets must be deposited in an appropriate public repository prior to Data Descriptor submission, and the</w:t>
-                      </w:r>
-                      <w:r>
-                        <w:rPr>
-                          <w:sz w:val="20"/>
-                          <w:szCs w:val="20"/>
-                        </w:rPr>
-                        <w:t>ir</w:t>
-                      </w:r>
-                      <w:r>
-                        <w:rPr>
-                          <w:sz w:val="20"/>
-                          <w:szCs w:val="20"/>
-                        </w:rPr>
-                        <w:t xml:space="preserve"> completeness will be considered during editorial evaluation and peer review.</w:t>
-                      </w:r>
-                      <w:r>
-                        <w:rPr>
-                          <w:sz w:val="20"/>
-                          <w:szCs w:val="20"/>
-                        </w:rPr>
-                        <w:t xml:space="preserve"> </w:t>
-                      </w:r>
-                      <w:r>
-                        <w:rPr>
-                          <w:sz w:val="20"/>
-                          <w:szCs w:val="20"/>
-                        </w:rPr>
-                        <w:t>The</w:t>
-                      </w:r>
-                      <w:r>
-                        <w:rPr>
-                          <w:sz w:val="20"/>
-                          <w:szCs w:val="20"/>
-                        </w:rPr>
-                        <w:t xml:space="preserve"> data must be made public</w:t>
-                      </w:r>
-                      <w:r>
-                        <w:rPr>
-                          <w:sz w:val="20"/>
-                          <w:szCs w:val="20"/>
-                        </w:rPr>
-                        <w:t xml:space="preserve">ly available without restriction </w:t>
-                      </w:r>
-                      <w:proofErr w:type="gramStart"/>
-                      <w:r>
-                        <w:rPr>
-                          <w:sz w:val="20"/>
-                          <w:szCs w:val="20"/>
-                        </w:rPr>
-                        <w:t>in the event that</w:t>
-                      </w:r>
-                      <w:proofErr w:type="gramEnd"/>
-                      <w:r>
-                        <w:rPr>
-                          <w:sz w:val="20"/>
-                          <w:szCs w:val="20"/>
-                        </w:rPr>
-                        <w:t xml:space="preserve"> the Data Descriptor is accepted for publication (excepting reasonable controls related to human privacy issues or public safety).</w:t>
-                      </w:r>
-                      <w:r>
-                        <w:rPr>
-                          <w:sz w:val="20"/>
-                          <w:szCs w:val="20"/>
-                        </w:rPr>
-                        <w:t xml:space="preserve"> </w:t>
-                      </w:r>
-                    </w:p>
-                  </w:txbxContent>
-                </v:textbox>
-                <w10:wrap type="square"/>
-              </v:shape>
-            </w:pict>
-          </mc:Fallback>
-        </mc:AlternateContent>
-      </w:r>
-    </w:p>
-    <w:p>
       <w:pPr>
         <w:pStyle w:val="Heading3"/>
         <w:spacing w:before="0" w:after="0"/>
@@ -1220,7 +780,11 @@
         <w:t xml:space="preserve">critical priority respectively by the World Health Organization </w:t>
       </w:r>
       <w:r>
-        <w:t>due to their developed resistance against current antibiotics</w:t>
+        <w:t xml:space="preserve">due to their </w:t>
+      </w:r>
+      <w:r>
+        <w:lastRenderedPageBreak/>
+        <w:t>developed resistance against current antibiotics</w:t>
       </w:r>
       <w:r>
         <w:rPr>
@@ -1639,7 +1203,13 @@
         <w:t xml:space="preserve"> months after the original samples</w:t>
       </w:r>
       <w:r>
-        <w:t xml:space="preserve"> using the same conditions except for that the MS had been changed to</w:t>
+        <w:t xml:space="preserve"> using the same conditions except for that the MS had been </w:t>
+      </w:r>
+      <w:r>
+        <w:t>upgraded</w:t>
+      </w:r>
+      <w:r>
+        <w:t xml:space="preserve"> to</w:t>
       </w:r>
       <w:r>
         <w:t xml:space="preserve"> a</w:t>
@@ -1796,11 +1366,7 @@
         <w:t>P. aeruginosa</w:t>
       </w:r>
       <w:r>
-        <w:t xml:space="preserve">. </w:t>
-      </w:r>
-      <w:r>
-        <w:lastRenderedPageBreak/>
-        <w:t xml:space="preserve">Another set of the </w:t>
+        <w:t xml:space="preserve">. Another set of the </w:t>
       </w:r>
       <w:r>
         <w:rPr>
@@ -2038,7 +1604,11 @@
         <w:t xml:space="preserve">. After this </w:t>
       </w:r>
       <w:r>
-        <w:t xml:space="preserve">the wound fluid samples were added to the centrifugal filters, and centrifuged at 10000 RCF for 30 minutes at RT. Finally, another 100 </w:t>
+        <w:t xml:space="preserve">the wound fluid samples </w:t>
+      </w:r>
+      <w:r>
+        <w:lastRenderedPageBreak/>
+        <w:t xml:space="preserve">were added to the centrifugal filters, and centrifuged at 10000 RCF for 30 minutes at RT. Finally, another 100 </w:t>
       </w:r>
       <w:proofErr w:type="spellStart"/>
       <w:r>
@@ -2440,7 +2010,19 @@
         <w:rPr>
           <w:rFonts w:cs="Calibri"/>
         </w:rPr>
-        <w:t xml:space="preserve">, Denmark). The accompanying 30 samples per day program was used for separation. The MS used the DDA PASEF mode, with 10 PASEF scans every acquisition cycle. Accumulation and ramp times were set to 100 </w:t>
+        <w:t xml:space="preserve">, Denmark). The accompanying 30 samples per day program was used for separation. The MS </w:t>
+      </w:r>
+      <w:r>
+        <w:rPr>
+          <w:rFonts w:cs="Calibri"/>
+        </w:rPr>
+        <w:t>data was acquired using</w:t>
+      </w:r>
+      <w:r>
+        <w:rPr>
+          <w:rFonts w:cs="Calibri"/>
+        </w:rPr>
+        <w:t xml:space="preserve"> the DDA PASEF mode, with 10 PASEF scans every acquisition cycle. Accumulation and ramp times were set to 100 </w:t>
       </w:r>
       <w:proofErr w:type="spellStart"/>
       <w:r>
@@ -2582,7 +2164,19 @@
         <w:rPr>
           <w:rFonts w:cs="Calibri"/>
         </w:rPr>
-        <w:t xml:space="preserve">sotopic mass and fragment tolerance was set to 0.03 Da. 1 modification per peptide was allowed with oxidation (M, +15.99) being the only possible modification. Results were filtered at 1% FDR with ≥1 unique peptide for each protein. FDR was set to be estimated with decoy-function. </w:t>
+        <w:t xml:space="preserve">sotopic mass and fragment tolerance was set to 0.03 Da. 1 modification per peptide was allowed with </w:t>
+      </w:r>
+      <w:r>
+        <w:rPr>
+          <w:rFonts w:cs="Calibri"/>
+        </w:rPr>
+        <w:t xml:space="preserve">methionine </w:t>
+      </w:r>
+      <w:r>
+        <w:rPr>
+          <w:rFonts w:cs="Calibri"/>
+        </w:rPr>
+        <w:t xml:space="preserve">oxidation being the only possible modification. Results were filtered at 1% FDR with ≥1 unique peptide for each protein. FDR was set to be estimated with decoy-function. </w:t>
       </w:r>
     </w:p>
     <w:p>
@@ -2601,7 +2195,6 @@
       </w:pPr>
       <w:commentRangeStart w:id="4"/>
       <w:r>
-        <w:lastRenderedPageBreak/>
         <w:t>Data Records</w:t>
       </w:r>
       <w:commentRangeEnd w:id="4"/>
@@ -2881,7 +2474,11 @@
         <w:t>41</w:t>
       </w:r>
       <w:r>
-        <w:t xml:space="preserve">0), while the number of peptides shared by all samples was </w:t>
+        <w:t xml:space="preserve">0), while </w:t>
+      </w:r>
+      <w:r>
+        <w:lastRenderedPageBreak/>
+        <w:t xml:space="preserve">the number of peptides shared by all samples was </w:t>
       </w:r>
       <w:r>
         <w:t>2128</w:t>
@@ -3712,6 +3309,7 @@
         <w:rPr>
           <w:lang w:val="en-US"/>
         </w:rPr>
+        <w:lastRenderedPageBreak/>
         <w:t xml:space="preserve">Saravanan, R. et al. </w:t>
       </w:r>
       <w:r>

</xml_diff>

<commit_message>
Added comments from MP and JM
</commit_message>
<xml_diff>
--- a/paper/main_v6.docx
+++ b/paper/main_v6.docx
@@ -7,20 +7,9 @@
         <w:pStyle w:val="Heading3"/>
         <w:spacing w:before="0" w:after="0"/>
       </w:pPr>
-      <w:commentRangeStart w:id="0"/>
       <w:r>
         <w:t>Title</w:t>
       </w:r>
-      <w:commentRangeEnd w:id="0"/>
-      <w:r>
-        <w:rPr>
-          <w:rStyle w:val="CommentReference"/>
-          <w:rFonts w:ascii="Calibri" w:hAnsi="Calibri" w:cs="Times New Roman"/>
-          <w:b w:val="0"/>
-          <w:bCs w:val="0"/>
-        </w:rPr>
-        <w:commentReference w:id="0"/>
-      </w:r>
     </w:p>
     <w:p>
       <w:pPr>
@@ -32,28 +21,20 @@
         <w:rPr>
           <w:iCs/>
         </w:rPr>
-        <w:t xml:space="preserve">Mass spectrometry </w:t>
-      </w:r>
-      <w:proofErr w:type="spellStart"/>
+        <w:t>Mass spectrometry p</w:t>
+      </w:r>
       <w:r>
         <w:rPr>
           <w:iCs/>
         </w:rPr>
-        <w:t>p</w:t>
+        <w:t>eptidomic</w:t>
       </w:r>
       <w:r>
         <w:rPr>
           <w:iCs/>
         </w:rPr>
-        <w:t>eptidomic</w:t>
-      </w:r>
-      <w:r>
-        <w:rPr>
-          <w:iCs/>
-        </w:rPr>
         <w:t>s</w:t>
       </w:r>
-      <w:proofErr w:type="spellEnd"/>
       <w:r>
         <w:rPr>
           <w:iCs/>
@@ -106,14 +87,12 @@
           <w:lang w:val="sv-SE"/>
         </w:rPr>
       </w:pPr>
-      <w:proofErr w:type="spellStart"/>
       <w:r>
         <w:rPr>
           <w:lang w:val="sv-SE"/>
         </w:rPr>
         <w:t>Authors</w:t>
       </w:r>
-      <w:proofErr w:type="spellEnd"/>
     </w:p>
     <w:p>
       <w:pPr>
@@ -299,40 +278,19 @@
         <w:pStyle w:val="Heading3"/>
         <w:spacing w:before="0" w:after="0"/>
       </w:pPr>
-      <w:commentRangeStart w:id="1"/>
       <w:r>
         <w:t>Abstract</w:t>
       </w:r>
-      <w:commentRangeEnd w:id="1"/>
-      <w:r>
-        <w:rPr>
-          <w:rStyle w:val="CommentReference"/>
-          <w:rFonts w:ascii="Calibri" w:hAnsi="Calibri" w:cs="Times New Roman"/>
-          <w:b w:val="0"/>
-          <w:bCs w:val="0"/>
-        </w:rPr>
-        <w:commentReference w:id="1"/>
-      </w:r>
-    </w:p>
-    <w:p>
-      <w:r>
-        <w:t xml:space="preserve">Recently, mass spectrometry based </w:t>
-      </w:r>
-      <w:proofErr w:type="spellStart"/>
-      <w:r>
-        <w:t>peptidomics</w:t>
-      </w:r>
-      <w:proofErr w:type="spellEnd"/>
-      <w:r>
-        <w:t xml:space="preserve"> studies have proven useful in the identification of biomarkers and bioactive peptide-based therapeutics. Here, we present a dataset consistent of temporal wound fluid </w:t>
-      </w:r>
-      <w:proofErr w:type="spellStart"/>
-      <w:r>
-        <w:t>peptidomics</w:t>
-      </w:r>
-      <w:proofErr w:type="spellEnd"/>
-      <w:r>
-        <w:t xml:space="preserve"> data from highly defined porcine models. W</w:t>
+    </w:p>
+    <w:p>
+      <w:r>
+        <w:t xml:space="preserve">Recently, mass spectrometry based peptidomics studies have proven useful in the identification of biomarkers and bioactive peptide-based therapeutics. Here, we present a dataset </w:t>
+      </w:r>
+      <w:r>
+        <w:t>comprised</w:t>
+      </w:r>
+      <w:r>
+        <w:t xml:space="preserve"> of temporal wound fluid peptidomics data from highly defined porcine models. W</w:t>
       </w:r>
       <w:r>
         <w:t xml:space="preserve">ound fluids from </w:t>
@@ -406,21 +364,31 @@
         <w:t xml:space="preserve"> </w:t>
       </w:r>
       <w:r>
-        <w:t>resulting spectra are deposited</w:t>
-      </w:r>
-      <w:r>
-        <w:t xml:space="preserve"> to an online repository</w:t>
-      </w:r>
-      <w:r>
-        <w:t xml:space="preserve">, allowing for database searching and subsequent </w:t>
-      </w:r>
-      <w:proofErr w:type="spellStart"/>
-      <w:r>
-        <w:t>peptidomic</w:t>
-      </w:r>
-      <w:proofErr w:type="spellEnd"/>
-      <w:r>
-        <w:t xml:space="preserve"> analysis</w:t>
+        <w:t xml:space="preserve">resulting spectra </w:t>
+      </w:r>
+      <w:r>
+        <w:t>have been</w:t>
+      </w:r>
+      <w:r>
+        <w:t xml:space="preserve"> deposited</w:t>
+      </w:r>
+      <w:r>
+        <w:t xml:space="preserve"> </w:t>
+      </w:r>
+      <w:r>
+        <w:t>in</w:t>
+      </w:r>
+      <w:r>
+        <w:t xml:space="preserve"> an online repository</w:t>
+      </w:r>
+      <w:r>
+        <w:t xml:space="preserve">, </w:t>
+      </w:r>
+      <w:r>
+        <w:t>to enable</w:t>
+      </w:r>
+      <w:r>
+        <w:t xml:space="preserve"> database searching and subsequent peptidomic analysis</w:t>
       </w:r>
       <w:r>
         <w:t xml:space="preserve"> </w:t>
@@ -442,27 +410,16 @@
         <w:pStyle w:val="Heading3"/>
         <w:spacing w:before="0" w:after="0"/>
       </w:pPr>
-      <w:commentRangeStart w:id="2"/>
       <w:r>
         <w:t>Background &amp; Summary</w:t>
       </w:r>
-      <w:commentRangeEnd w:id="2"/>
-      <w:r>
-        <w:rPr>
-          <w:rStyle w:val="CommentReference"/>
-          <w:rFonts w:ascii="Calibri" w:hAnsi="Calibri" w:cs="Times New Roman"/>
-          <w:b w:val="0"/>
-          <w:bCs w:val="0"/>
-        </w:rPr>
-        <w:commentReference w:id="2"/>
-      </w:r>
-    </w:p>
-    <w:p>
-      <w:r>
-        <w:t xml:space="preserve">Peptides are short sequences of amino acids which are naturally produced in organisms, both through the translation of mRNA but importantly also through the degradation of proteins. These peptides play important roles in different biological systems, such as </w:t>
-      </w:r>
-      <w:r>
-        <w:t xml:space="preserve">being </w:t>
+    </w:p>
+    <w:p>
+      <w:r>
+        <w:t>Peptides are short sequences of amino acids which are naturally produced in organisms, both through the translation of mRNA but importantly also through the degradation of proteins. These peptides play important roles in different biological systems, such as</w:t>
+      </w:r>
+      <w:r>
+        <w:t xml:space="preserve"> </w:t>
       </w:r>
       <w:r>
         <w:t xml:space="preserve">messengers in signalling </w:t>
@@ -506,13 +463,8 @@
       <w:r>
         <w:t xml:space="preserve">. </w:t>
       </w:r>
-      <w:proofErr w:type="spellStart"/>
-      <w:r>
-        <w:t>Peptidomics</w:t>
-      </w:r>
-      <w:proofErr w:type="spellEnd"/>
-      <w:r>
-        <w:t xml:space="preserve"> is the study of </w:t>
+      <w:r>
+        <w:t xml:space="preserve">Peptidomics is the study of </w:t>
       </w:r>
       <w:r>
         <w:t xml:space="preserve">large </w:t>
@@ -533,21 +485,19 @@
         <w:t xml:space="preserve"> biological </w:t>
       </w:r>
       <w:r>
-        <w:t>samples and has proven to be pivotal in the characterization of peptides and protein degradation under different physiological conditions as well as in the search for therapeutic peptides</w:t>
+        <w:t>samples and has proven to be pivotal in the characterization of peptides and protein degradation under different physiological</w:t>
+      </w:r>
+      <w:r>
+        <w:t xml:space="preserve"> and pathological</w:t>
+      </w:r>
+      <w:r>
+        <w:t xml:space="preserve"> conditions as well as in the search for therapeutic peptides</w:t>
       </w:r>
       <w:r>
         <w:t xml:space="preserve">. </w:t>
       </w:r>
       <w:r>
-        <w:t xml:space="preserve">Identification and quantification of peptides is necessary to conduct </w:t>
-      </w:r>
-      <w:proofErr w:type="spellStart"/>
-      <w:r>
-        <w:t>peptidomic</w:t>
-      </w:r>
-      <w:proofErr w:type="spellEnd"/>
-      <w:r>
-        <w:t xml:space="preserve"> analyses. Commonly,</w:t>
+        <w:t>Identification and quantification of peptides is necessary to conduct peptidomic analyses. Commonly,</w:t>
       </w:r>
       <w:r>
         <w:t xml:space="preserve"> liquid chromatographic</w:t>
@@ -811,18 +761,16 @@
     <w:p/>
     <w:p>
       <w:r>
-        <w:t xml:space="preserve">A </w:t>
-      </w:r>
-      <w:r>
-        <w:t xml:space="preserve">study was carried out to identify differences in the </w:t>
-      </w:r>
-      <w:proofErr w:type="spellStart"/>
-      <w:r>
-        <w:t>peptidomic</w:t>
-      </w:r>
-      <w:proofErr w:type="spellEnd"/>
-      <w:r>
-        <w:t xml:space="preserve"> landscape of wound fluids depending on the presence and type of </w:t>
+        <w:t>We previously</w:t>
+      </w:r>
+      <w:r>
+        <w:t xml:space="preserve"> carried out</w:t>
+      </w:r>
+      <w:r>
+        <w:t xml:space="preserve"> a study</w:t>
+      </w:r>
+      <w:r>
+        <w:t xml:space="preserve"> to identify differences in the peptidomic landscape of wound fluids depending on the presence and type of </w:t>
       </w:r>
       <w:r>
         <w:t>pathogen</w:t>
@@ -840,15 +788,7 @@
         <w:t xml:space="preserve"> employing a newly developed analysis algorithm with the potential to remove </w:t>
       </w:r>
       <w:r>
-        <w:t xml:space="preserve">large amounts of redundancy in </w:t>
-      </w:r>
-      <w:proofErr w:type="spellStart"/>
-      <w:r>
-        <w:t>peptidomic</w:t>
-      </w:r>
-      <w:proofErr w:type="spellEnd"/>
-      <w:r>
-        <w:t xml:space="preserve"> datasets</w:t>
+        <w:t>large amounts of redundancy in peptidomic datasets</w:t>
       </w:r>
       <w:r>
         <w:rPr>
@@ -911,23 +851,13 @@
         <w:t>Here, we present</w:t>
       </w:r>
       <w:r>
-        <w:t xml:space="preserve"> descriptions and access to the datasets. We believe that the vastness of the </w:t>
-      </w:r>
-      <w:proofErr w:type="spellStart"/>
-      <w:r>
-        <w:t>peptidomic</w:t>
-      </w:r>
-      <w:proofErr w:type="spellEnd"/>
-      <w:r>
-        <w:t xml:space="preserve"> data yields many opportunities to </w:t>
-      </w:r>
-      <w:proofErr w:type="spellStart"/>
-      <w:r>
-        <w:t>analyze</w:t>
-      </w:r>
-      <w:proofErr w:type="spellEnd"/>
-      <w:r>
-        <w:t xml:space="preserve"> it using different methods to gain novel insights about the mechanisms underlying protein degradation in infected wounds.</w:t>
+        <w:t xml:space="preserve"> descriptions and access to the datasets. </w:t>
+      </w:r>
+      <w:r>
+        <w:t>The extensive nature</w:t>
+      </w:r>
+      <w:r>
+        <w:t xml:space="preserve"> of the peptidomic data yields many opportunities to analyze it using different methods to gain novel insights about the mechanisms underlying protein degradation in infected wounds.</w:t>
       </w:r>
     </w:p>
     <w:p/>
@@ -936,19 +866,8 @@
         <w:pStyle w:val="Heading3"/>
         <w:spacing w:before="0" w:after="0"/>
       </w:pPr>
-      <w:commentRangeStart w:id="3"/>
       <w:r>
         <w:t>Methods</w:t>
-      </w:r>
-      <w:commentRangeEnd w:id="3"/>
-      <w:r>
-        <w:rPr>
-          <w:rStyle w:val="CommentReference"/>
-          <w:rFonts w:ascii="Calibri" w:hAnsi="Calibri" w:cs="Times New Roman"/>
-          <w:b w:val="0"/>
-          <w:bCs w:val="0"/>
-        </w:rPr>
-        <w:commentReference w:id="3"/>
       </w:r>
     </w:p>
     <w:p>
@@ -974,23 +893,7 @@
         <w:t>presented here</w:t>
       </w:r>
       <w:r>
-        <w:t xml:space="preserve"> was utilized to </w:t>
-      </w:r>
-      <w:proofErr w:type="spellStart"/>
-      <w:r>
-        <w:t>analyze</w:t>
-      </w:r>
-      <w:proofErr w:type="spellEnd"/>
-      <w:r>
-        <w:t xml:space="preserve"> the </w:t>
-      </w:r>
-      <w:proofErr w:type="spellStart"/>
-      <w:r>
-        <w:t>peptidomic</w:t>
-      </w:r>
-      <w:proofErr w:type="spellEnd"/>
-      <w:r>
-        <w:t xml:space="preserve"> landscape of infected wounds in Hartman et al. (2024). Briefly, wounds were generated on Göttingen minipigs, whereafter they were infected with either </w:t>
+        <w:t xml:space="preserve"> was utilized to analyze the peptidomic landscape of infected wounds in Hartman et al. (2024). Briefly, wounds were generated on Göttingen minipigs, whereafter they were infected with either </w:t>
       </w:r>
       <w:r>
         <w:rPr>
@@ -1108,29 +1011,19 @@
     <w:p/>
     <w:p>
       <w:r>
-        <w:t>The proteomic content of the samples was discarded by filtration</w:t>
+        <w:t xml:space="preserve">The proteomic content of the samples was </w:t>
+      </w:r>
+      <w:r>
+        <w:t>separated from the peptidome content</w:t>
+      </w:r>
+      <w:r>
+        <w:t xml:space="preserve"> by filtration</w:t>
       </w:r>
       <w:r>
         <w:t xml:space="preserve"> (Fig. 1c)</w:t>
       </w:r>
       <w:r>
-        <w:t xml:space="preserve">, and the subsequent </w:t>
-      </w:r>
-      <w:proofErr w:type="spellStart"/>
-      <w:r>
-        <w:t>peptidomic</w:t>
-      </w:r>
-      <w:proofErr w:type="spellEnd"/>
-      <w:r>
-        <w:t xml:space="preserve"> sample was </w:t>
-      </w:r>
-      <w:proofErr w:type="spellStart"/>
-      <w:r>
-        <w:t>analyzed</w:t>
-      </w:r>
-      <w:proofErr w:type="spellEnd"/>
-      <w:r>
-        <w:t xml:space="preserve"> with liquid chromatography tandem mass spectrometry (LC-MS/MS) in data dependent acquisition mode on a</w:t>
+        <w:t>, and the subsequent peptidomic sample was analyzed with liquid chromatography tandem mass spectrometry (LC-MS/MS) in data dependent acquisition mode on a</w:t>
       </w:r>
       <w:r>
         <w:t>n</w:t>
@@ -1138,40 +1031,11 @@
       <w:r>
         <w:t xml:space="preserve"> </w:t>
       </w:r>
-      <w:proofErr w:type="spellStart"/>
-      <w:r>
-        <w:t>Evosep</w:t>
-      </w:r>
-      <w:proofErr w:type="spellEnd"/>
-      <w:r>
-        <w:t xml:space="preserve"> One LC (</w:t>
-      </w:r>
-      <w:proofErr w:type="spellStart"/>
-      <w:r>
-        <w:t>Evosep</w:t>
-      </w:r>
-      <w:proofErr w:type="spellEnd"/>
-      <w:r>
-        <w:t xml:space="preserve">, Denmark) coupled to a </w:t>
-      </w:r>
-      <w:proofErr w:type="spellStart"/>
-      <w:r>
-        <w:t>timsTOF</w:t>
-      </w:r>
-      <w:proofErr w:type="spellEnd"/>
-      <w:r>
-        <w:t xml:space="preserve"> Pro MS (Bruker, USA)</w:t>
-      </w:r>
-      <w:r>
-        <w:t xml:space="preserve">. The data was searched with PEAKS X and deposited to </w:t>
-      </w:r>
-      <w:proofErr w:type="spellStart"/>
-      <w:r>
-        <w:t>ProteomeXchange</w:t>
-      </w:r>
-      <w:proofErr w:type="spellEnd"/>
-      <w:r>
-        <w:t xml:space="preserve"> (Fig. 1d)</w:t>
+      <w:r>
+        <w:t>Evosep One LC (Evosep, Denmark) coupled to a timsTOF Pro MS (Bruker, USA)</w:t>
+      </w:r>
+      <w:r>
+        <w:t>. The data was searched with PEAKS X and deposited to ProteomeXchange (Fig. 1d)</w:t>
       </w:r>
       <w:r>
         <w:t>.</w:t>
@@ -1186,15 +1050,7 @@
         <w:t xml:space="preserve"> single infection and control</w:t>
       </w:r>
       <w:r>
-        <w:t xml:space="preserve"> condition, were re-</w:t>
-      </w:r>
-      <w:proofErr w:type="spellStart"/>
-      <w:r>
-        <w:t>analyzed</w:t>
-      </w:r>
-      <w:proofErr w:type="spellEnd"/>
-      <w:r>
-        <w:t xml:space="preserve">. The re-analysis was conducted </w:t>
+        <w:t xml:space="preserve"> condition, were re-analyzed. The re-analysis was conducted </w:t>
       </w:r>
       <w:r>
         <w:t>8</w:t>
@@ -1215,15 +1071,7 @@
         <w:t xml:space="preserve"> a</w:t>
       </w:r>
       <w:r>
-        <w:t xml:space="preserve"> </w:t>
-      </w:r>
-      <w:proofErr w:type="spellStart"/>
-      <w:r>
-        <w:t>timsTOF</w:t>
-      </w:r>
-      <w:proofErr w:type="spellEnd"/>
-      <w:r>
-        <w:t xml:space="preserve"> HT (Bruker, USA)</w:t>
+        <w:t xml:space="preserve"> timsTOF HT (Bruker, USA)</w:t>
       </w:r>
       <w:r>
         <w:t xml:space="preserve"> (Fig 1b)</w:t>
@@ -1286,8 +1134,6 @@
       <w:r>
         <w:t xml:space="preserve">or </w:t>
       </w:r>
-      <w:proofErr w:type="spellStart"/>
-      <w:proofErr w:type="gramStart"/>
       <w:r>
         <w:rPr>
           <w:i/>
@@ -1295,8 +1141,6 @@
         </w:rPr>
         <w:t>P.aeruginosa</w:t>
       </w:r>
-      <w:proofErr w:type="spellEnd"/>
-      <w:proofErr w:type="gramEnd"/>
       <w:r>
         <w:t xml:space="preserve">, </w:t>
       </w:r>
@@ -1307,7 +1151,7 @@
         <w:t>or kept uninfected</w:t>
       </w:r>
       <w:r>
-        <w:t xml:space="preserve"> as control samples</w:t>
+        <w:t xml:space="preserve"> as controls</w:t>
       </w:r>
       <w:r>
         <w:t xml:space="preserve">. </w:t>
@@ -1328,10 +1172,13 @@
         <w:t xml:space="preserve"> used to dress the wounds </w:t>
       </w:r>
       <w:r>
-        <w:t xml:space="preserve">and were changed after 24 and 48 hours. The </w:t>
-      </w:r>
-      <w:r>
-        <w:t xml:space="preserve">old </w:t>
+        <w:t xml:space="preserve">and were changed after 24 and 48 hours. </w:t>
+      </w:r>
+      <w:r>
+        <w:t>After removal, the</w:t>
+      </w:r>
+      <w:r>
+        <w:t xml:space="preserve"> </w:t>
       </w:r>
       <w:r>
         <w:t xml:space="preserve">dressings were soaked in 10 mM Tris, and the fluids were </w:t>
@@ -1405,15 +1252,7 @@
         <w:t>S. aureus</w:t>
       </w:r>
       <w:r>
-        <w:t xml:space="preserve"> infection. Extracted fluids were then supplemented with Halt Protease Inhibitor Cocktail (</w:t>
-      </w:r>
-      <w:proofErr w:type="spellStart"/>
-      <w:r>
-        <w:t>Thermo</w:t>
-      </w:r>
-      <w:proofErr w:type="spellEnd"/>
-      <w:r>
-        <w:t xml:space="preserve"> Fisher Scientific, USA) and kept at -80</w:t>
+        <w:t xml:space="preserve"> infection. Extracted fluids were then supplemented with Halt Protease Inhibitor Cocktail (Thermo Fisher Scientific, USA) and kept at -80</w:t>
       </w:r>
       <w:r>
         <w:t>°</w:t>
@@ -1445,7 +1284,6 @@
       <w:r>
         <w:t xml:space="preserve">500 </w:t>
       </w:r>
-      <w:proofErr w:type="spellStart"/>
       <w:r>
         <w:rPr>
           <w:rFonts w:cs="Calibri"/>
@@ -1453,30 +1291,17 @@
         <w:t>μ</w:t>
       </w:r>
       <w:r>
-        <w:t>g</w:t>
-      </w:r>
-      <w:proofErr w:type="spellEnd"/>
-      <w:r>
-        <w:t xml:space="preserve"> of </w:t>
+        <w:t xml:space="preserve">g of </w:t>
       </w:r>
       <w:r>
         <w:t>protein (</w:t>
       </w:r>
       <w:r>
-        <w:t>determined with Pierce BCA Protein Assay Kit (</w:t>
-      </w:r>
-      <w:proofErr w:type="spellStart"/>
-      <w:r>
-        <w:t>Thermo</w:t>
-      </w:r>
-      <w:proofErr w:type="spellEnd"/>
-      <w:r>
-        <w:t xml:space="preserve"> Fisher Scientific, USA) as per provided instructions) was diluted </w:t>
+        <w:t xml:space="preserve">determined with Pierce BCA Protein Assay Kit (Thermo Fisher Scientific, USA) as per provided instructions) was diluted </w:t>
       </w:r>
       <w:r>
         <w:t xml:space="preserve">to 100 </w:t>
       </w:r>
-      <w:proofErr w:type="spellStart"/>
       <w:r>
         <w:rPr>
           <w:rFonts w:cs="Calibri"/>
@@ -1484,145 +1309,116 @@
         <w:t>μ</w:t>
       </w:r>
       <w:r>
-        <w:t>l</w:t>
-      </w:r>
-      <w:proofErr w:type="spellEnd"/>
-      <w:r>
+        <w:t xml:space="preserve">l </w:t>
+      </w:r>
+      <w:r>
+        <w:t>with 10 mM Tris at pH 7.4.</w:t>
+      </w:r>
+      <w:r>
+        <w:t xml:space="preserve"> 300 </w:t>
+      </w:r>
+      <w:r>
+        <w:rPr>
+          <w:rFonts w:cs="Calibri"/>
+        </w:rPr>
+        <w:t>μ</w:t>
+      </w:r>
+      <w:r>
+        <w:t>l of 8 M urea diluted in 10 mM Tris at pH 7.4</w:t>
+      </w:r>
+      <w:r>
+        <w:t>,</w:t>
+      </w:r>
+      <w:r>
+        <w:t xml:space="preserve"> supplemented with 0.067% RapiGest SF (Waters, USA)</w:t>
+      </w:r>
+      <w:r>
+        <w:t xml:space="preserve"> was then added</w:t>
+      </w:r>
+      <w:r>
+        <w:t xml:space="preserve"> followed by </w:t>
+      </w:r>
+      <w:r>
+        <w:t>an</w:t>
+      </w:r>
+      <w:r>
+        <w:t xml:space="preserve"> incubation at room temperature</w:t>
+      </w:r>
+      <w:r>
+        <w:t xml:space="preserve"> for 30 minutes</w:t>
+      </w:r>
+      <w:r>
+        <w:t>.</w:t>
+      </w:r>
+      <w:r>
+        <w:t xml:space="preserve"> 100 </w:t>
+      </w:r>
+      <w:r>
+        <w:rPr>
+          <w:rFonts w:cs="Calibri"/>
+        </w:rPr>
+        <w:t>μl 6</w:t>
+      </w:r>
+      <w:r>
+        <w:rPr>
+          <w:rFonts w:cs="Calibri"/>
+        </w:rPr>
         <w:t xml:space="preserve"> </w:t>
       </w:r>
       <w:r>
-        <w:t>with 10 mM Tris at pH 7.4.</w:t>
-      </w:r>
-      <w:r>
-        <w:t xml:space="preserve"> 300 </w:t>
-      </w:r>
-      <w:proofErr w:type="spellStart"/>
-      <w:r>
         <w:rPr>
           <w:rFonts w:cs="Calibri"/>
         </w:rPr>
-        <w:t>μ</w:t>
-      </w:r>
-      <w:r>
-        <w:t>l</w:t>
-      </w:r>
-      <w:proofErr w:type="spellEnd"/>
-      <w:r>
-        <w:t xml:space="preserve"> of 8 M urea diluted in 10 mM Tris at pH 7.4</w:t>
-      </w:r>
-      <w:r>
-        <w:t>,</w:t>
-      </w:r>
-      <w:r>
-        <w:t xml:space="preserve"> supplemented with 0.067% </w:t>
-      </w:r>
-      <w:proofErr w:type="spellStart"/>
-      <w:r>
-        <w:t>RapiGest</w:t>
-      </w:r>
-      <w:proofErr w:type="spellEnd"/>
-      <w:r>
-        <w:t xml:space="preserve"> SF (Waters, USA)</w:t>
-      </w:r>
-      <w:r>
-        <w:t xml:space="preserve"> was then added</w:t>
-      </w:r>
-      <w:r>
-        <w:t xml:space="preserve"> followed by </w:t>
-      </w:r>
-      <w:r>
-        <w:t>an</w:t>
-      </w:r>
-      <w:r>
-        <w:t xml:space="preserve"> incubation at room temperature</w:t>
-      </w:r>
-      <w:r>
-        <w:t xml:space="preserve"> for 30 minutes</w:t>
-      </w:r>
-      <w:r>
-        <w:t>.</w:t>
-      </w:r>
-      <w:r>
-        <w:t xml:space="preserve"> 100 </w:t>
-      </w:r>
-      <w:proofErr w:type="spellStart"/>
+        <w:t xml:space="preserve">M urea </w:t>
+      </w:r>
       <w:r>
         <w:rPr>
           <w:rFonts w:cs="Calibri"/>
         </w:rPr>
-        <w:t>μl</w:t>
-      </w:r>
-      <w:proofErr w:type="spellEnd"/>
+        <w:t xml:space="preserve">in 10 mM Tris at pH 7.a </w:t>
+      </w:r>
       <w:r>
         <w:rPr>
           <w:rFonts w:cs="Calibri"/>
         </w:rPr>
-        <w:t xml:space="preserve"> 6</w:t>
+        <w:t>was added to</w:t>
+      </w:r>
+      <w:r>
+        <w:t xml:space="preserve"> </w:t>
+      </w:r>
+      <w:r>
+        <w:t>Microcon - 30 centrifugal filter unit</w:t>
+      </w:r>
+      <w:r>
+        <w:t>s and centrifuged at 10000 RCF for 15 minutes at room temperature</w:t>
+      </w:r>
+      <w:r>
+        <w:t xml:space="preserve"> (RT)</w:t>
+      </w:r>
+      <w:r>
+        <w:t xml:space="preserve">. </w:t>
+      </w:r>
+      <w:r>
+        <w:t>Th</w:t>
+      </w:r>
+      <w:r>
+        <w:t>e wound fluid samples were</w:t>
+      </w:r>
+      <w:r>
+        <w:t xml:space="preserve"> </w:t>
+      </w:r>
+      <w:r>
+        <w:lastRenderedPageBreak/>
+        <w:t>subsequently</w:t>
+      </w:r>
+      <w:r>
+        <w:t xml:space="preserve"> added to the centrifugal filters, and centrifuged at 10000 RCF for 30 minutes at RT. Finally, another 100 </w:t>
       </w:r>
       <w:r>
         <w:rPr>
           <w:rFonts w:cs="Calibri"/>
         </w:rPr>
-        <w:t xml:space="preserve"> </w:t>
-      </w:r>
-      <w:r>
-        <w:rPr>
-          <w:rFonts w:cs="Calibri"/>
-        </w:rPr>
-        <w:t xml:space="preserve">M urea </w:t>
-      </w:r>
-      <w:r>
-        <w:rPr>
-          <w:rFonts w:cs="Calibri"/>
-        </w:rPr>
-        <w:t xml:space="preserve">in 10 mM Tris at pH 7.a </w:t>
-      </w:r>
-      <w:r>
-        <w:rPr>
-          <w:rFonts w:cs="Calibri"/>
-        </w:rPr>
-        <w:t>was added to</w:t>
-      </w:r>
-      <w:r>
-        <w:t xml:space="preserve"> </w:t>
-      </w:r>
-      <w:proofErr w:type="spellStart"/>
-      <w:r>
-        <w:t>Microcon</w:t>
-      </w:r>
-      <w:proofErr w:type="spellEnd"/>
-      <w:r>
-        <w:t xml:space="preserve"> - 30 centrifugal filter unit</w:t>
-      </w:r>
-      <w:r>
-        <w:t>s and centrifuged at 10000 RCF for 15 minutes at room temperature</w:t>
-      </w:r>
-      <w:r>
-        <w:t xml:space="preserve"> (RT)</w:t>
-      </w:r>
-      <w:r>
-        <w:t xml:space="preserve">. After this </w:t>
-      </w:r>
-      <w:r>
-        <w:t xml:space="preserve">the wound fluid samples </w:t>
-      </w:r>
-      <w:r>
-        <w:lastRenderedPageBreak/>
-        <w:t xml:space="preserve">were added to the centrifugal filters, and centrifuged at 10000 RCF for 30 minutes at RT. Finally, another 100 </w:t>
-      </w:r>
-      <w:proofErr w:type="spellStart"/>
-      <w:r>
-        <w:rPr>
-          <w:rFonts w:cs="Calibri"/>
-        </w:rPr>
-        <w:t>μl</w:t>
-      </w:r>
-      <w:proofErr w:type="spellEnd"/>
-      <w:r>
-        <w:rPr>
-          <w:rFonts w:cs="Calibri"/>
-        </w:rPr>
-        <w:t xml:space="preserve"> of 6 M urea in 10 mM Tris at pH 7.4 was centrifuged through the filter units</w:t>
+        <w:t>μl of 6 M urea in 10 mM Tris at pH 7.4 was centrifuged through the filter units</w:t>
       </w:r>
       <w:r>
         <w:rPr>
@@ -1675,128 +1471,56 @@
       <w:r>
         <w:t xml:space="preserve">1 </w:t>
       </w:r>
-      <w:proofErr w:type="spellStart"/>
       <w:r>
         <w:rPr>
           <w:rFonts w:cs="Calibri"/>
         </w:rPr>
-        <w:t>μl</w:t>
-      </w:r>
-      <w:proofErr w:type="spellEnd"/>
+        <w:t xml:space="preserve">μl 100% formic acid (FA) was added to </w:t>
+      </w:r>
+      <w:r>
+        <w:t xml:space="preserve">60 </w:t>
+      </w:r>
       <w:r>
         <w:rPr>
           <w:rFonts w:cs="Calibri"/>
         </w:rPr>
-        <w:t xml:space="preserve"> 100% formic acid (FA) was added to </w:t>
-      </w:r>
-      <w:r>
-        <w:t xml:space="preserve">60 </w:t>
-      </w:r>
-      <w:proofErr w:type="spellStart"/>
+        <w:t>μl of each extracted peptide sample</w:t>
+      </w:r>
       <w:r>
         <w:rPr>
           <w:rFonts w:cs="Calibri"/>
         </w:rPr>
-        <w:t>μl</w:t>
-      </w:r>
-      <w:proofErr w:type="spellEnd"/>
+        <w:t xml:space="preserve">. </w:t>
+      </w:r>
       <w:r>
         <w:rPr>
           <w:rFonts w:cs="Calibri"/>
         </w:rPr>
-        <w:t xml:space="preserve"> of each extracted peptide sample</w:t>
+        <w:t>100 μl 100% acetonitrile (ACN) + 0.1% FA was added to UltraMicro Spin Columns (The Nest Group, USA) which were centrifuged at 800 RCF for 1 minute at room temperature. All further centrifugation steps in this sect</w:t>
       </w:r>
       <w:r>
         <w:rPr>
           <w:rFonts w:cs="Calibri"/>
         </w:rPr>
-        <w:t xml:space="preserve">. </w:t>
+        <w:t xml:space="preserve">ion were performed </w:t>
       </w:r>
       <w:r>
         <w:rPr>
           <w:rFonts w:cs="Calibri"/>
         </w:rPr>
-        <w:t xml:space="preserve">100 </w:t>
-      </w:r>
-      <w:proofErr w:type="spellStart"/>
+        <w:t>this way</w:t>
+      </w:r>
       <w:r>
         <w:rPr>
           <w:rFonts w:cs="Calibri"/>
         </w:rPr>
-        <w:t>μl</w:t>
-      </w:r>
-      <w:proofErr w:type="spellEnd"/>
+        <w:t>.</w:t>
+      </w:r>
       <w:r>
         <w:rPr>
           <w:rFonts w:cs="Calibri"/>
         </w:rPr>
-        <w:t xml:space="preserve"> 100% acetonitrile (ACN) + 0.1% FA was added to </w:t>
-      </w:r>
-      <w:proofErr w:type="spellStart"/>
-      <w:r>
-        <w:rPr>
-          <w:rFonts w:cs="Calibri"/>
-        </w:rPr>
-        <w:t>UltraMicro</w:t>
-      </w:r>
-      <w:proofErr w:type="spellEnd"/>
-      <w:r>
-        <w:rPr>
-          <w:rFonts w:cs="Calibri"/>
-        </w:rPr>
-        <w:t xml:space="preserve"> Spin Columns (The Nest Group, USA) which were centrifuged at 800 RCF for 1 minute at room temperature. All further centrifugation steps in this sect</w:t>
-      </w:r>
-      <w:r>
-        <w:rPr>
-          <w:rFonts w:cs="Calibri"/>
-        </w:rPr>
-        <w:t xml:space="preserve">ion were performed </w:t>
-      </w:r>
-      <w:r>
-        <w:rPr>
-          <w:rFonts w:cs="Calibri"/>
-        </w:rPr>
-        <w:t>this way</w:t>
-      </w:r>
-      <w:r>
-        <w:rPr>
-          <w:rFonts w:cs="Calibri"/>
-        </w:rPr>
-        <w:t>.</w:t>
-      </w:r>
-      <w:r>
-        <w:rPr>
-          <w:rFonts w:cs="Calibri"/>
-        </w:rPr>
-        <w:t xml:space="preserve"> 100 </w:t>
-      </w:r>
-      <w:proofErr w:type="spellStart"/>
-      <w:r>
-        <w:rPr>
-          <w:rFonts w:cs="Calibri"/>
-        </w:rPr>
-        <w:t>μl</w:t>
-      </w:r>
-      <w:proofErr w:type="spellEnd"/>
-      <w:r>
-        <w:rPr>
-          <w:rFonts w:cs="Calibri"/>
-        </w:rPr>
-        <w:t xml:space="preserve"> 2% ACN + 0.1% trifluoroacetic acid (TFA) was centrifuged through the columns, twice, before adding the samples and performing an additional centrifugal step. Lastly, 100 </w:t>
-      </w:r>
-      <w:proofErr w:type="spellStart"/>
-      <w:r>
-        <w:rPr>
-          <w:rFonts w:cs="Calibri"/>
-        </w:rPr>
-        <w:t>μl</w:t>
-      </w:r>
-      <w:proofErr w:type="spellEnd"/>
-      <w:r>
-        <w:rPr>
-          <w:rFonts w:cs="Calibri"/>
-        </w:rPr>
-        <w:t xml:space="preserve"> 70% ACN + 0.1% TFA was centrifuged through the columns to elute the sample which was then dried in an Eppendorf Concentrator plus (Eppendorf, Germany). </w:t>
+        <w:t xml:space="preserve"> 100 μl 2% ACN + 0.1% trifluoroacetic acid (TFA) was centrifuged through the columns, twice, before adding the samples and performing an additional centrifugal step. Lastly, 100 μl 70% ACN + 0.1% TFA was centrifuged through the columns to elute the sample which was then dried in an Eppendorf Concentrator plus (Eppendorf, Germany). </w:t>
       </w:r>
     </w:p>
     <w:p>
@@ -1838,53 +1562,47 @@
       <w:r>
         <w:t xml:space="preserve"> dissolved in 30 </w:t>
       </w:r>
-      <w:proofErr w:type="spellStart"/>
       <w:r>
         <w:rPr>
           <w:rFonts w:cs="Calibri"/>
         </w:rPr>
-        <w:t>μl</w:t>
-      </w:r>
-      <w:proofErr w:type="spellEnd"/>
+        <w:t>μl 2% ACN + 0.1% FA</w:t>
+      </w:r>
       <w:r>
         <w:rPr>
           <w:rFonts w:cs="Calibri"/>
         </w:rPr>
-        <w:t xml:space="preserve"> 2% ACN + 0.1% FA</w:t>
+        <w:t xml:space="preserve">, before being loaded onto Evotip Pure columns (Evosep, Denmark) according to the </w:t>
       </w:r>
       <w:r>
         <w:rPr>
           <w:rFonts w:cs="Calibri"/>
         </w:rPr>
-        <w:t xml:space="preserve">, before being loaded onto </w:t>
-      </w:r>
-      <w:proofErr w:type="spellStart"/>
+        <w:t>manufacturer’s</w:t>
+      </w:r>
       <w:r>
         <w:rPr>
           <w:rFonts w:cs="Calibri"/>
         </w:rPr>
-        <w:t>Evotip</w:t>
-      </w:r>
-      <w:proofErr w:type="spellEnd"/>
+        <w:t xml:space="preserve"> instructions, apart from that the samples were not dissolved in 20 </w:t>
+      </w:r>
       <w:r>
         <w:rPr>
           <w:rFonts w:cs="Calibri"/>
         </w:rPr>
-        <w:t xml:space="preserve"> Pure columns (</w:t>
-      </w:r>
-      <w:proofErr w:type="spellStart"/>
+        <w:t>µ</w:t>
+      </w:r>
       <w:r>
         <w:rPr>
           <w:rFonts w:cs="Calibri"/>
         </w:rPr>
-        <w:t>Evosep</w:t>
-      </w:r>
-      <w:proofErr w:type="spellEnd"/>
+        <w:t xml:space="preserve">l 0.1% FA before loading. The samples were analyzed by LC/MS-MS on an Evosep One LC (Evosep, Denmark) coupled with a timsTOF Pro mass spectrometer (Bruker, USA). </w:t>
+      </w:r>
       <w:r>
         <w:rPr>
           <w:rFonts w:cs="Calibri"/>
         </w:rPr>
-        <w:t xml:space="preserve">, Denmark) according to the provided instructions, apart from that the samples were not dissolved in 20 </w:t>
+        <w:t xml:space="preserve">The LC used a EV1137 Performance Column - 15 cm x 150 </w:t>
       </w:r>
       <w:r>
         <w:rPr>
@@ -1896,147 +1614,31 @@
         <w:rPr>
           <w:rFonts w:cs="Calibri"/>
         </w:rPr>
-        <w:t xml:space="preserve">l 0.1% FA before loading. The samples were </w:t>
-      </w:r>
-      <w:proofErr w:type="spellStart"/>
+        <w:t xml:space="preserve">m, with 1.5 </w:t>
+      </w:r>
       <w:r>
         <w:rPr>
           <w:rFonts w:cs="Calibri"/>
         </w:rPr>
-        <w:t>analyzed</w:t>
-      </w:r>
-      <w:proofErr w:type="spellEnd"/>
+        <w:t>µ</w:t>
+      </w:r>
       <w:r>
         <w:rPr>
           <w:rFonts w:cs="Calibri"/>
         </w:rPr>
-        <w:t xml:space="preserve"> by LC/MS-MS on an </w:t>
-      </w:r>
-      <w:proofErr w:type="spellStart"/>
+        <w:t xml:space="preserve">m ReproSil-Pur C18 beads (Evosep, Denmark). The accompanying 30 samples per day program was used for separation. The MS </w:t>
+      </w:r>
       <w:r>
         <w:rPr>
           <w:rFonts w:cs="Calibri"/>
         </w:rPr>
-        <w:t>Evosep</w:t>
-      </w:r>
-      <w:proofErr w:type="spellEnd"/>
+        <w:t>data was acquired using</w:t>
+      </w:r>
       <w:r>
         <w:rPr>
           <w:rFonts w:cs="Calibri"/>
         </w:rPr>
-        <w:t xml:space="preserve"> One LC (</w:t>
-      </w:r>
-      <w:proofErr w:type="spellStart"/>
-      <w:r>
-        <w:rPr>
-          <w:rFonts w:cs="Calibri"/>
-        </w:rPr>
-        <w:t>Evosep</w:t>
-      </w:r>
-      <w:proofErr w:type="spellEnd"/>
-      <w:r>
-        <w:rPr>
-          <w:rFonts w:cs="Calibri"/>
-        </w:rPr>
-        <w:t xml:space="preserve">, Denmark) coupled with a </w:t>
-      </w:r>
-      <w:proofErr w:type="spellStart"/>
-      <w:r>
-        <w:rPr>
-          <w:rFonts w:cs="Calibri"/>
-        </w:rPr>
-        <w:t>timsTOF</w:t>
-      </w:r>
-      <w:proofErr w:type="spellEnd"/>
-      <w:r>
-        <w:rPr>
-          <w:rFonts w:cs="Calibri"/>
-        </w:rPr>
-        <w:t xml:space="preserve"> Pro mass spectrometer (Bruker, USA). </w:t>
-      </w:r>
-      <w:r>
-        <w:rPr>
-          <w:rFonts w:cs="Calibri"/>
-        </w:rPr>
-        <w:t xml:space="preserve">The LC used a EV1137 Performance Column - 15 cm x 150 </w:t>
-      </w:r>
-      <w:r>
-        <w:rPr>
-          <w:rFonts w:cs="Calibri"/>
-        </w:rPr>
-        <w:t>µ</w:t>
-      </w:r>
-      <w:r>
-        <w:rPr>
-          <w:rFonts w:cs="Calibri"/>
-        </w:rPr>
-        <w:t xml:space="preserve">m, with 1.5 </w:t>
-      </w:r>
-      <w:r>
-        <w:rPr>
-          <w:rFonts w:cs="Calibri"/>
-        </w:rPr>
-        <w:t>µ</w:t>
-      </w:r>
-      <w:r>
-        <w:rPr>
-          <w:rFonts w:cs="Calibri"/>
-        </w:rPr>
-        <w:t xml:space="preserve">m </w:t>
-      </w:r>
-      <w:proofErr w:type="spellStart"/>
-      <w:r>
-        <w:rPr>
-          <w:rFonts w:cs="Calibri"/>
-        </w:rPr>
-        <w:t>ReproSil-Pur</w:t>
-      </w:r>
-      <w:proofErr w:type="spellEnd"/>
-      <w:r>
-        <w:rPr>
-          <w:rFonts w:cs="Calibri"/>
-        </w:rPr>
-        <w:t xml:space="preserve"> C18 beads (</w:t>
-      </w:r>
-      <w:proofErr w:type="spellStart"/>
-      <w:r>
-        <w:rPr>
-          <w:rFonts w:cs="Calibri"/>
-        </w:rPr>
-        <w:t>Evosep</w:t>
-      </w:r>
-      <w:proofErr w:type="spellEnd"/>
-      <w:r>
-        <w:rPr>
-          <w:rFonts w:cs="Calibri"/>
-        </w:rPr>
-        <w:t xml:space="preserve">, Denmark). The accompanying 30 samples per day program was used for separation. The MS </w:t>
-      </w:r>
-      <w:r>
-        <w:rPr>
-          <w:rFonts w:cs="Calibri"/>
-        </w:rPr>
-        <w:t>data was acquired using</w:t>
-      </w:r>
-      <w:r>
-        <w:rPr>
-          <w:rFonts w:cs="Calibri"/>
-        </w:rPr>
-        <w:t xml:space="preserve"> the DDA PASEF mode, with 10 PASEF scans every acquisition cycle. Accumulation and ramp times were set to 100 </w:t>
-      </w:r>
-      <w:proofErr w:type="spellStart"/>
-      <w:r>
-        <w:rPr>
-          <w:rFonts w:cs="Calibri"/>
-        </w:rPr>
-        <w:t>ms</w:t>
-      </w:r>
-      <w:proofErr w:type="spellEnd"/>
-      <w:r>
-        <w:rPr>
-          <w:rFonts w:cs="Calibri"/>
-        </w:rPr>
-        <w:t>, precursors with a +1 charge were ignored, and target intensity was set to 20000, with dynamic exclusion active, at 0.4 min. Isolation width was set to 2 at 700 Th and 3 at 800 Th.</w:t>
+        <w:t xml:space="preserve"> the DDA PASEF mode, with 10 PASEF scans every acquisition cycle. Accumulation and ramp times were set to 100 ms, precursors with a +1 charge were ignored, and target intensity was set to 20000, with dynamic exclusion active, at 0.4 min. Isolation width was set to 2 at 700 Th and 3 at 800 Th.</w:t>
       </w:r>
     </w:p>
     <w:p>
@@ -2073,67 +1675,25 @@
         <w:rPr>
           <w:rFonts w:cs="Calibri"/>
         </w:rPr>
-        <w:t xml:space="preserve">The data from the LC-MS/MS runs were searched with PEAKS X. </w:t>
-      </w:r>
-      <w:proofErr w:type="spellStart"/>
+        <w:t>The data from the LC-MS/MS runs were searched with PEAKS X. UniProtKB reviewed</w:t>
+      </w:r>
       <w:r>
         <w:rPr>
           <w:rFonts w:cs="Calibri"/>
         </w:rPr>
-        <w:t>UniProtKB</w:t>
-      </w:r>
-      <w:proofErr w:type="spellEnd"/>
+        <w:t xml:space="preserve"> (Swiss-Prot) protein list of pig (</w:t>
+      </w:r>
       <w:r>
         <w:rPr>
           <w:rFonts w:cs="Calibri"/>
         </w:rPr>
-        <w:t xml:space="preserve"> reviewed</w:t>
+        <w:t>organism_id:9823</w:t>
       </w:r>
       <w:r>
         <w:rPr>
           <w:rFonts w:cs="Calibri"/>
         </w:rPr>
-        <w:t xml:space="preserve"> (Swiss-Prot) protein list of pig (</w:t>
-      </w:r>
-      <w:r>
-        <w:rPr>
-          <w:rFonts w:cs="Calibri"/>
-        </w:rPr>
-        <w:t>organism_id:9823</w:t>
-      </w:r>
-      <w:r>
-        <w:rPr>
-          <w:rFonts w:cs="Calibri"/>
-        </w:rPr>
-        <w:t xml:space="preserve">) proteins was used as a database, but with fibrinogen alpha chain (FIBA_PIG) and fibrinogen beta chain (FIBB_PIG) being changed to the </w:t>
-      </w:r>
-      <w:proofErr w:type="spellStart"/>
-      <w:r>
-        <w:rPr>
-          <w:rFonts w:cs="Calibri"/>
-        </w:rPr>
-        <w:t>UniProt</w:t>
-      </w:r>
-      <w:proofErr w:type="spellEnd"/>
-      <w:r>
-        <w:rPr>
-          <w:rFonts w:cs="Calibri"/>
-        </w:rPr>
-        <w:t xml:space="preserve"> KB unreviewed (</w:t>
-      </w:r>
-      <w:proofErr w:type="spellStart"/>
-      <w:r>
-        <w:rPr>
-          <w:rFonts w:cs="Calibri"/>
-        </w:rPr>
-        <w:t>TrEMBL</w:t>
-      </w:r>
-      <w:proofErr w:type="spellEnd"/>
-      <w:r>
-        <w:rPr>
-          <w:rFonts w:cs="Calibri"/>
-        </w:rPr>
-        <w:t>) versions F1RX36_PIG and F1RX37_PIG. The list was downloaded May 11</w:t>
+        <w:t>) proteins was used as a database, but with fibrinogen alpha chain (FIBA_PIG) and fibrinogen beta chain (FIBB_PIG) being changed to the UniProt KB unreviewed (TrEMBL) versions F1RX36_PIG and F1RX37_PIG. The list was downloaded May 11</w:t>
       </w:r>
       <w:r>
         <w:rPr>
@@ -2193,20 +1753,9 @@
         <w:pStyle w:val="Heading3"/>
         <w:spacing w:before="0" w:after="0"/>
       </w:pPr>
-      <w:commentRangeStart w:id="4"/>
       <w:r>
         <w:t>Data Records</w:t>
       </w:r>
-      <w:commentRangeEnd w:id="4"/>
-      <w:r>
-        <w:rPr>
-          <w:rStyle w:val="CommentReference"/>
-          <w:rFonts w:ascii="Calibri" w:hAnsi="Calibri" w:cs="Times New Roman"/>
-          <w:b w:val="0"/>
-          <w:bCs w:val="0"/>
-        </w:rPr>
-        <w:commentReference w:id="4"/>
-      </w:r>
     </w:p>
     <w:p>
       <w:r>
@@ -2228,15 +1777,7 @@
         <w:t xml:space="preserve"> (</w:t>
       </w:r>
       <w:r>
-        <w:t>.</w:t>
-      </w:r>
-      <w:proofErr w:type="spellStart"/>
-      <w:r>
-        <w:t>mgf</w:t>
-      </w:r>
-      <w:proofErr w:type="spellEnd"/>
-      <w:r>
-        <w:t xml:space="preserve"> and .</w:t>
+        <w:t>.mgf and .</w:t>
       </w:r>
       <w:r>
         <w:t>mzid</w:t>
@@ -2245,47 +1786,39 @@
         <w:t xml:space="preserve">.gz generated by PEAKS X) </w:t>
       </w:r>
       <w:r>
-        <w:t xml:space="preserve"> have been uploaded to </w:t>
-      </w:r>
-      <w:proofErr w:type="spellStart"/>
-      <w:r>
-        <w:t>ProteomeXchange</w:t>
-      </w:r>
-      <w:proofErr w:type="spellEnd"/>
+        <w:t xml:space="preserve"> have been uploaded to ProteomeXchange </w:t>
+      </w:r>
+      <w:r>
+        <w:t>as a part of</w:t>
+      </w:r>
+      <w:r>
+        <w:t xml:space="preserve"> the public dataset</w:t>
+      </w:r>
       <w:r>
         <w:t xml:space="preserve"> </w:t>
       </w:r>
       <w:r>
-        <w:t>as a part of</w:t>
-      </w:r>
-      <w:r>
-        <w:t xml:space="preserve"> the public dataset</w:t>
+        <w:t>PXD048892</w:t>
       </w:r>
       <w:r>
         <w:t xml:space="preserve"> </w:t>
       </w:r>
       <w:r>
-        <w:t>PXD048892</w:t>
+        <w:t xml:space="preserve">along with a design file </w:t>
+      </w:r>
+      <w:r>
+        <w:t>for sample identification</w:t>
+      </w:r>
+      <w:r>
+        <w:t xml:space="preserve"> (.csv)</w:t>
       </w:r>
       <w:r>
         <w:t xml:space="preserve"> </w:t>
       </w:r>
       <w:r>
-        <w:t xml:space="preserve">along with a design file </w:t>
-      </w:r>
-      <w:r>
-        <w:t>for sample identification</w:t>
-      </w:r>
-      <w:r>
-        <w:t xml:space="preserve"> (.csv)</w:t>
-      </w:r>
-      <w:r>
-        <w:t xml:space="preserve"> </w:t>
-      </w:r>
-      <w:r>
         <w:t>(</w:t>
       </w:r>
-      <w:hyperlink r:id="rId12" w:history="1">
+      <w:hyperlink r:id="rId8" w:history="1">
         <w:r>
           <w:rPr>
             <w:rStyle w:val="Hyperlink"/>
@@ -2315,15 +1848,7 @@
         <w:t>ve</w:t>
       </w:r>
       <w:r>
-        <w:t xml:space="preserve"> been uploaded to </w:t>
-      </w:r>
-      <w:proofErr w:type="spellStart"/>
-      <w:r>
-        <w:t>ProteomeXchange</w:t>
-      </w:r>
-      <w:proofErr w:type="spellEnd"/>
-      <w:r>
-        <w:t xml:space="preserve"> under the identifier</w:t>
+        <w:t xml:space="preserve"> been uploaded to ProteomeXchange under the identifier</w:t>
       </w:r>
       <w:r>
         <w:t xml:space="preserve"> </w:t>
@@ -2334,7 +1859,7 @@
       <w:r>
         <w:t xml:space="preserve"> (</w:t>
       </w:r>
-      <w:hyperlink r:id="rId13" w:history="1">
+      <w:hyperlink r:id="rId9" w:history="1">
         <w:r>
           <w:rPr>
             <w:rStyle w:val="Hyperlink"/>
@@ -2356,36 +1881,34 @@
         <w:pStyle w:val="Heading3"/>
         <w:spacing w:before="0" w:after="0"/>
       </w:pPr>
-      <w:commentRangeStart w:id="5"/>
       <w:r>
         <w:t>Technical Validation</w:t>
       </w:r>
-      <w:commentRangeEnd w:id="5"/>
-      <w:r>
-        <w:rPr>
-          <w:rStyle w:val="CommentReference"/>
-          <w:rFonts w:ascii="Calibri" w:hAnsi="Calibri" w:cs="Times New Roman"/>
-          <w:b w:val="0"/>
-          <w:bCs w:val="0"/>
-        </w:rPr>
-        <w:commentReference w:id="5"/>
-      </w:r>
     </w:p>
     <w:p>
       <w:r>
         <w:t xml:space="preserve">To characterize the dataset, </w:t>
       </w:r>
       <w:r>
-        <w:t>general characteristics of the different groups were summarized</w:t>
-      </w:r>
-      <w:r>
-        <w:t xml:space="preserve"> (</w:t>
-      </w:r>
-      <w:r>
-        <w:t>Fig.</w:t>
-      </w:r>
-      <w:r>
-        <w:t xml:space="preserve"> 2)</w:t>
+        <w:t xml:space="preserve">general characteristics of the different groups </w:t>
+      </w:r>
+      <w:r>
+        <w:t>are</w:t>
+      </w:r>
+      <w:r>
+        <w:t xml:space="preserve"> summarized</w:t>
+      </w:r>
+      <w:r>
+        <w:t xml:space="preserve"> in </w:t>
+      </w:r>
+      <w:r>
+        <w:t>Fig</w:t>
+      </w:r>
+      <w:r>
+        <w:t>ure</w:t>
+      </w:r>
+      <w:r>
+        <w:t xml:space="preserve"> 2</w:t>
       </w:r>
       <w:r>
         <w:t xml:space="preserve">. </w:t>
@@ -2406,7 +1929,20 @@
         <w:t>,</w:t>
       </w:r>
       <w:r>
-        <w:t xml:space="preserve"> with more unique peptides appearing in the </w:t>
+        <w:t xml:space="preserve"> with </w:t>
+      </w:r>
+      <w:r>
+        <w:t>a higher number of</w:t>
+      </w:r>
+      <w:r>
+        <w:t xml:space="preserve"> unique peptides </w:t>
+      </w:r>
+      <w:r>
+        <w:lastRenderedPageBreak/>
+        <w:t>identified</w:t>
+      </w:r>
+      <w:r>
+        <w:t xml:space="preserve"> in the </w:t>
       </w:r>
       <w:r>
         <w:rPr>
@@ -2474,11 +2010,7 @@
         <w:t>41</w:t>
       </w:r>
       <w:r>
-        <w:t xml:space="preserve">0), while </w:t>
-      </w:r>
-      <w:r>
-        <w:lastRenderedPageBreak/>
-        <w:t xml:space="preserve">the number of peptides shared by all samples was </w:t>
+        <w:t xml:space="preserve">0), while the number of peptides shared by all samples was </w:t>
       </w:r>
       <w:r>
         <w:t>2128</w:t>
@@ -2496,7 +2028,13 @@
         <w:t>ig 2a)</w:t>
       </w:r>
       <w:r>
-        <w:t>. The number of identified peptides decreases over time</w:t>
+        <w:t>. The number of identified peptides decrease</w:t>
+      </w:r>
+      <w:r>
+        <w:t>d</w:t>
+      </w:r>
+      <w:r>
+        <w:t xml:space="preserve"> over time</w:t>
       </w:r>
       <w:r>
         <w:t xml:space="preserve"> (</w:t>
@@ -2565,15 +2103,7 @@
         <w:t>2</w:t>
       </w:r>
       <w:r>
-        <w:t xml:space="preserve"> intensities were scaled to a mean of 0 and a unit variance. Thereafter, the dimensionality of the data was reduced using Uniform Manifold Approximation Projection (UMAP). Default settings were used as per the </w:t>
-      </w:r>
-      <w:proofErr w:type="spellStart"/>
-      <w:r>
-        <w:t>umap</w:t>
-      </w:r>
-      <w:proofErr w:type="spellEnd"/>
-      <w:r>
-        <w:t xml:space="preserve">-learn python package </w:t>
+        <w:t xml:space="preserve"> intensities were scaled to a mean of 0 and a unit variance. Thereafter, the dimensionality of the data was reduced using Uniform Manifold Approximation Projection (UMAP). Default settings were used as per the umap-learn python package </w:t>
       </w:r>
       <w:r>
         <w:t>(</w:t>
@@ -2656,18 +2186,13 @@
         <w:t>The samples were blinded for the entire</w:t>
       </w:r>
       <w:r>
-        <w:t xml:space="preserve"> remaining</w:t>
-      </w:r>
-      <w:r>
-        <w:t xml:space="preserve"> sample preparation and analysis workflows. The peptides were </w:t>
-      </w:r>
-      <w:proofErr w:type="spellStart"/>
-      <w:r>
-        <w:t>analyzed</w:t>
-      </w:r>
-      <w:proofErr w:type="spellEnd"/>
-      <w:r>
-        <w:t xml:space="preserve"> by LC-MS/MS as </w:t>
+        <w:t xml:space="preserve"> </w:t>
+      </w:r>
+      <w:r>
+        <w:t xml:space="preserve">sample preparation and analysis workflows. The peptides were </w:t>
+      </w:r>
+      <w:r>
+        <w:t xml:space="preserve">analyzed by LC-MS/MS as </w:t>
       </w:r>
       <w:r>
         <w:t>previously</w:t>
@@ -2679,15 +2204,7 @@
         <w:t>using</w:t>
       </w:r>
       <w:r>
-        <w:t xml:space="preserve"> a </w:t>
-      </w:r>
-      <w:proofErr w:type="spellStart"/>
-      <w:r>
-        <w:t>timsTOF</w:t>
-      </w:r>
-      <w:proofErr w:type="spellEnd"/>
-      <w:r>
-        <w:t xml:space="preserve"> HT (Bruker, USA</w:t>
+        <w:t xml:space="preserve"> a timsTOF HT (Bruker, USA</w:t>
       </w:r>
       <w:r>
         <w:t xml:space="preserve">). </w:t>
@@ -2699,15 +2216,7 @@
         <w:t xml:space="preserve">unique peptides identified in each sample group corresponded well with </w:t>
       </w:r>
       <w:r>
-        <w:t xml:space="preserve">the samples </w:t>
-      </w:r>
-      <w:proofErr w:type="spellStart"/>
-      <w:r>
-        <w:t>analyzed</w:t>
-      </w:r>
-      <w:proofErr w:type="spellEnd"/>
-      <w:r>
-        <w:t xml:space="preserve"> previously </w:t>
+        <w:t xml:space="preserve">the samples analyzed previously </w:t>
       </w:r>
       <w:r>
         <w:t>(F</w:t>
@@ -2734,15 +2243,7 @@
         <w:t xml:space="preserve"> length distribution</w:t>
       </w:r>
       <w:r>
-        <w:t>s are similar for the blinded re-</w:t>
-      </w:r>
-      <w:proofErr w:type="spellStart"/>
-      <w:r>
-        <w:t>analyzed</w:t>
-      </w:r>
-      <w:proofErr w:type="spellEnd"/>
-      <w:r>
-        <w:t xml:space="preserve"> samples compared to the original </w:t>
+        <w:t xml:space="preserve">s are similar for the blinded re-analyzed samples compared to the original </w:t>
       </w:r>
       <w:r>
         <w:t>(F</w:t>
@@ -2791,20 +2292,9 @@
         <w:pStyle w:val="Heading3"/>
         <w:spacing w:before="0" w:after="0"/>
       </w:pPr>
-      <w:commentRangeStart w:id="6"/>
       <w:r>
         <w:t>Usage Notes</w:t>
       </w:r>
-      <w:commentRangeEnd w:id="6"/>
-      <w:r>
-        <w:rPr>
-          <w:rStyle w:val="CommentReference"/>
-          <w:rFonts w:ascii="Calibri" w:hAnsi="Calibri" w:cs="Times New Roman"/>
-          <w:b w:val="0"/>
-          <w:bCs w:val="0"/>
-        </w:rPr>
-        <w:commentReference w:id="6"/>
-      </w:r>
     </w:p>
     <w:p>
       <w:r>
@@ -2829,29 +2319,13 @@
         <w:t xml:space="preserve">searched with PEAKS X. </w:t>
       </w:r>
       <w:r>
-        <w:t xml:space="preserve">The raw files can be used for searching the data with different </w:t>
-      </w:r>
-      <w:proofErr w:type="spellStart"/>
-      <w:r>
-        <w:t>softwares</w:t>
-      </w:r>
-      <w:proofErr w:type="spellEnd"/>
-      <w:r>
-        <w:t xml:space="preserve"> or parameters than the one presented in this study. There are many ways</w:t>
+        <w:t>The raw files can be used for searching the data with different softwares or parameters than the one presented in this study. There are many ways</w:t>
       </w:r>
       <w:r>
         <w:t xml:space="preserve"> t</w:t>
       </w:r>
       <w:r>
-        <w:t xml:space="preserve">o </w:t>
-      </w:r>
-      <w:proofErr w:type="spellStart"/>
-      <w:r>
-        <w:t>analyze</w:t>
-      </w:r>
-      <w:proofErr w:type="spellEnd"/>
-      <w:r>
-        <w:t xml:space="preserve"> the data in the resulting </w:t>
+        <w:t xml:space="preserve">o analyze the data in the resulting </w:t>
       </w:r>
       <w:r>
         <w:t xml:space="preserve">output </w:t>
@@ -2863,7 +2337,13 @@
         <w:t>follow</w:t>
       </w:r>
       <w:r>
-        <w:t xml:space="preserve"> a lognormal distribution, so for comparative analyses the log of the intensities is computed prior to assuming normal distributions. The data contains missing values, and one can deal with these in different ways, e.g. through imputation. Further, to remove technical bias effects, normali</w:t>
+        <w:t xml:space="preserve"> a lognormal distribution, so for comparative analyses the log of the intensities is computed prior to assuming normal distributions. The data contains missing values</w:t>
+      </w:r>
+      <w:r>
+        <w:t xml:space="preserve"> that can be reduced</w:t>
+      </w:r>
+      <w:r>
+        <w:t xml:space="preserve"> in different ways, e.g. through imputation. Further, to remove technical bias effects, normali</w:t>
       </w:r>
       <w:r>
         <w:t>z</w:t>
@@ -2876,22 +2356,11 @@
       <w:pPr>
         <w:pStyle w:val="Heading3"/>
       </w:pPr>
-      <w:commentRangeStart w:id="7"/>
       <w:r>
         <w:t>Code A</w:t>
       </w:r>
       <w:r>
         <w:t>vailability</w:t>
-      </w:r>
-      <w:commentRangeEnd w:id="7"/>
-      <w:r>
-        <w:rPr>
-          <w:rStyle w:val="CommentReference"/>
-          <w:rFonts w:ascii="Calibri" w:hAnsi="Calibri" w:cs="Times New Roman"/>
-          <w:b w:val="0"/>
-          <w:bCs w:val="0"/>
-        </w:rPr>
-        <w:commentReference w:id="7"/>
       </w:r>
     </w:p>
     <w:p>
@@ -2905,32 +2374,13 @@
         <w:pStyle w:val="Heading3"/>
         <w:spacing w:before="0" w:after="0"/>
       </w:pPr>
-      <w:commentRangeStart w:id="8"/>
       <w:r>
         <w:t>Acknowledgements</w:t>
       </w:r>
-      <w:commentRangeEnd w:id="8"/>
-      <w:r>
-        <w:rPr>
-          <w:rStyle w:val="CommentReference"/>
-          <w:rFonts w:ascii="Calibri" w:hAnsi="Calibri" w:cs="Times New Roman"/>
-          <w:b w:val="0"/>
-          <w:bCs w:val="0"/>
-        </w:rPr>
-        <w:commentReference w:id="8"/>
-      </w:r>
-    </w:p>
-    <w:p>
-      <w:r>
-        <w:t>We thank the Swedish National Infrastructure for Biological Mass Spectrometry (</w:t>
-      </w:r>
-      <w:proofErr w:type="spellStart"/>
-      <w:r>
-        <w:t>BioMS</w:t>
-      </w:r>
-      <w:proofErr w:type="spellEnd"/>
-      <w:r>
-        <w:t>) for performing the LC-MS/MS analysis.</w:t>
+    </w:p>
+    <w:p>
+      <w:r>
+        <w:t>We thank the Swedish National Infrastructure for Biological Mass Spectrometry (BioMS) for performing the LC-MS/MS analysis.</w:t>
       </w:r>
       <w:r>
         <w:rPr>
@@ -2943,39 +2393,7 @@
         <w:t xml:space="preserve"> </w:t>
       </w:r>
       <w:r>
-        <w:t xml:space="preserve">We acknowledge support by grants from the Swedish Research Council (projects 2017-02341, 2018-05916 and 2020-02016 (A.S.), and 2023-02107 (J.M.)), Edvard </w:t>
-      </w:r>
-      <w:proofErr w:type="spellStart"/>
-      <w:r>
-        <w:t>Welanders</w:t>
-      </w:r>
-      <w:proofErr w:type="spellEnd"/>
-      <w:r>
-        <w:t xml:space="preserve"> </w:t>
-      </w:r>
-      <w:proofErr w:type="spellStart"/>
-      <w:r>
-        <w:t>Stiftelse</w:t>
-      </w:r>
-      <w:proofErr w:type="spellEnd"/>
-      <w:r>
-        <w:t xml:space="preserve"> and </w:t>
-      </w:r>
-      <w:proofErr w:type="spellStart"/>
-      <w:r>
-        <w:t>Finsenstiftelsen</w:t>
-      </w:r>
-      <w:proofErr w:type="spellEnd"/>
-      <w:r>
-        <w:t xml:space="preserve"> (</w:t>
-      </w:r>
-      <w:proofErr w:type="spellStart"/>
-      <w:r>
-        <w:t>Hudfonden</w:t>
-      </w:r>
-      <w:proofErr w:type="spellEnd"/>
-      <w:r>
-        <w:t>) (A.S.</w:t>
+        <w:t>We acknowledge support by grants from the Swedish Research Council (projects 2017-02341, 2018-05916 and 2020-02016 (A.S.), and 2023-02107 (J.M.)), Edvard Welanders Stiftelse and Finsenstiftelsen (Hudfonden) (A.S.</w:t>
       </w:r>
       <w:r>
         <w:t>)</w:t>
@@ -2996,7 +2414,6 @@
         <w:pStyle w:val="Heading3"/>
         <w:spacing w:before="0" w:after="0"/>
       </w:pPr>
-      <w:commentRangeStart w:id="9"/>
       <w:r>
         <w:t xml:space="preserve">Author </w:t>
       </w:r>
@@ -3006,16 +2423,6 @@
       <w:r>
         <w:t>ontributions</w:t>
       </w:r>
-      <w:commentRangeEnd w:id="9"/>
-      <w:r>
-        <w:rPr>
-          <w:rStyle w:val="CommentReference"/>
-          <w:rFonts w:ascii="Calibri" w:hAnsi="Calibri" w:cs="Times New Roman"/>
-          <w:b w:val="0"/>
-          <w:bCs w:val="0"/>
-        </w:rPr>
-        <w:commentReference w:id="9"/>
-      </w:r>
     </w:p>
     <w:p>
       <w:r>
@@ -3138,15 +2545,17 @@
       <w:r>
         <w:t>.</w:t>
       </w:r>
-    </w:p>
-    <w:p/>
+      <w:r>
+        <w:t xml:space="preserve"> All authors contributed in editing the manuscript.</w:t>
+      </w:r>
+    </w:p>
     <w:p>
       <w:pPr>
         <w:pStyle w:val="Heading3"/>
         <w:spacing w:before="0" w:after="0"/>
       </w:pPr>
-      <w:commentRangeStart w:id="10"/>
-      <w:r>
+      <w:r>
+        <w:lastRenderedPageBreak/>
         <w:t xml:space="preserve">Competing </w:t>
       </w:r>
       <w:r>
@@ -3154,16 +2563,6 @@
       </w:r>
       <w:r>
         <w:t>nterests</w:t>
-      </w:r>
-      <w:commentRangeEnd w:id="10"/>
-      <w:r>
-        <w:rPr>
-          <w:rStyle w:val="CommentReference"/>
-          <w:rFonts w:ascii="Calibri" w:hAnsi="Calibri" w:cs="Times New Roman"/>
-          <w:b w:val="0"/>
-          <w:bCs w:val="0"/>
-        </w:rPr>
-        <w:commentReference w:id="10"/>
       </w:r>
     </w:p>
     <w:p>
@@ -3207,19 +2606,8 @@
         <w:pStyle w:val="Heading3"/>
         <w:spacing w:before="0" w:after="0"/>
       </w:pPr>
-      <w:commentRangeStart w:id="11"/>
       <w:r>
         <w:t>References</w:t>
-      </w:r>
-      <w:commentRangeEnd w:id="11"/>
-      <w:r>
-        <w:rPr>
-          <w:rStyle w:val="CommentReference"/>
-          <w:rFonts w:ascii="Calibri" w:hAnsi="Calibri" w:cs="Times New Roman"/>
-          <w:b w:val="0"/>
-          <w:bCs w:val="0"/>
-        </w:rPr>
-        <w:commentReference w:id="11"/>
       </w:r>
     </w:p>
     <w:p>
@@ -3265,25 +2653,7 @@
           <w:iCs/>
           <w:lang w:val="en-US"/>
         </w:rPr>
-        <w:t xml:space="preserve">Peptide Applications </w:t>
-      </w:r>
-      <w:proofErr w:type="gramStart"/>
-      <w:r>
-        <w:rPr>
-          <w:i/>
-          <w:iCs/>
-          <w:lang w:val="en-US"/>
-        </w:rPr>
-        <w:t>In</w:t>
-      </w:r>
-      <w:proofErr w:type="gramEnd"/>
-      <w:r>
-        <w:rPr>
-          <w:i/>
-          <w:iCs/>
-          <w:lang w:val="en-US"/>
-        </w:rPr>
-        <w:t xml:space="preserve"> Biomedicine, Biotechnology And Bioengineering</w:t>
+        <w:t>Peptide Applications In Biomedicine, Biotechnology And Bioengineering</w:t>
       </w:r>
       <w:r>
         <w:rPr>
@@ -3309,28 +2679,13 @@
         <w:rPr>
           <w:lang w:val="en-US"/>
         </w:rPr>
-        <w:lastRenderedPageBreak/>
         <w:t xml:space="preserve">Saravanan, R. et al. </w:t>
       </w:r>
       <w:r>
         <w:rPr>
           <w:lang w:val="en-US"/>
         </w:rPr>
-        <w:t xml:space="preserve">Structural basis for endotoxin </w:t>
-      </w:r>
-      <w:proofErr w:type="spellStart"/>
-      <w:r>
-        <w:rPr>
-          <w:lang w:val="en-US"/>
-        </w:rPr>
-        <w:t>neutralisation</w:t>
-      </w:r>
-      <w:proofErr w:type="spellEnd"/>
-      <w:r>
-        <w:rPr>
-          <w:lang w:val="en-US"/>
-        </w:rPr>
-        <w:t xml:space="preserve"> and anti-inflammatory activity of thrombin-derived C-terminal peptides</w:t>
+        <w:t>Structural basis for endotoxin neutralisation and anti-inflammatory activity of thrombin-derived C-terminal peptides</w:t>
       </w:r>
       <w:r>
         <w:rPr>
@@ -3344,18 +2699,8 @@
           <w:iCs/>
           <w:lang w:val="en-US"/>
         </w:rPr>
-        <w:t xml:space="preserve">Nat. </w:t>
-      </w:r>
-      <w:proofErr w:type="spellStart"/>
-      <w:r>
-        <w:rPr>
-          <w:i/>
-          <w:iCs/>
-          <w:lang w:val="en-US"/>
-        </w:rPr>
-        <w:t>Commun</w:t>
-      </w:r>
-      <w:proofErr w:type="spellEnd"/>
+        <w:t>Nat. Commun</w:t>
+      </w:r>
       <w:r>
         <w:rPr>
           <w:lang w:val="en-US"/>
@@ -3480,25 +2825,7 @@
           <w:iCs/>
           <w:lang w:val="en-US"/>
         </w:rPr>
-        <w:t xml:space="preserve">Front. </w:t>
-      </w:r>
-      <w:proofErr w:type="spellStart"/>
-      <w:r>
-        <w:rPr>
-          <w:i/>
-          <w:iCs/>
-          <w:lang w:val="en-US"/>
-        </w:rPr>
-        <w:t>Microbiol</w:t>
-      </w:r>
-      <w:proofErr w:type="spellEnd"/>
-      <w:r>
-        <w:rPr>
-          <w:i/>
-          <w:iCs/>
-          <w:lang w:val="en-US"/>
-        </w:rPr>
-        <w:t>.</w:t>
+        <w:t>Front. Microbiol.</w:t>
       </w:r>
       <w:r>
         <w:rPr>
@@ -3534,47 +2861,11 @@
           <w:lang w:val="en-US"/>
         </w:rPr>
       </w:pPr>
-      <w:proofErr w:type="spellStart"/>
-      <w:r>
-        <w:rPr>
-          <w:lang w:val="en-US"/>
-        </w:rPr>
-        <w:t>Mookherjee</w:t>
-      </w:r>
-      <w:proofErr w:type="spellEnd"/>
-      <w:r>
-        <w:rPr>
-          <w:lang w:val="en-US"/>
-        </w:rPr>
-        <w:t xml:space="preserve">, N., Anderson, M. A., </w:t>
-      </w:r>
-      <w:proofErr w:type="spellStart"/>
-      <w:r>
-        <w:rPr>
-          <w:lang w:val="en-US"/>
-        </w:rPr>
-        <w:t>Haagsman</w:t>
-      </w:r>
-      <w:proofErr w:type="spellEnd"/>
-      <w:r>
-        <w:rPr>
-          <w:lang w:val="en-US"/>
-        </w:rPr>
-        <w:t xml:space="preserve">, H. P. &amp; Davidson, D. J. Antimicrobial host </w:t>
-      </w:r>
-      <w:proofErr w:type="spellStart"/>
-      <w:r>
-        <w:rPr>
-          <w:lang w:val="en-US"/>
-        </w:rPr>
-        <w:t>defence</w:t>
-      </w:r>
-      <w:proofErr w:type="spellEnd"/>
-      <w:r>
-        <w:rPr>
-          <w:lang w:val="en-US"/>
-        </w:rPr>
-        <w:t xml:space="preserve"> peptides: functions and clinical potential</w:t>
+      <w:r>
+        <w:rPr>
+          <w:lang w:val="en-US"/>
+        </w:rPr>
+        <w:t>Mookherjee, N., Anderson, M. A., Haagsman, H. P. &amp; Davidson, D. J. Antimicrobial host defence peptides: functions and clinical potential</w:t>
       </w:r>
       <w:r>
         <w:rPr>
@@ -3588,18 +2879,8 @@
           <w:iCs/>
           <w:lang w:val="en-US"/>
         </w:rPr>
-        <w:t xml:space="preserve">Nat. Rev. Drug </w:t>
-      </w:r>
-      <w:proofErr w:type="spellStart"/>
-      <w:r>
-        <w:rPr>
-          <w:i/>
-          <w:iCs/>
-          <w:lang w:val="en-US"/>
-        </w:rPr>
-        <w:t>Discov</w:t>
-      </w:r>
-      <w:proofErr w:type="spellEnd"/>
+        <w:t>Nat. Rev. Drug Discov</w:t>
+      </w:r>
       <w:r>
         <w:rPr>
           <w:lang w:val="en-US"/>
@@ -3682,7 +2963,6 @@
         </w:rPr>
         <w:t xml:space="preserve">pplications of </w:t>
       </w:r>
-      <w:proofErr w:type="spellStart"/>
       <w:r>
         <w:rPr>
           <w:lang w:val="en-US"/>
@@ -3695,14 +2975,12 @@
         </w:rPr>
         <w:t>eptidomics</w:t>
       </w:r>
-      <w:proofErr w:type="spellEnd"/>
       <w:r>
         <w:rPr>
           <w:lang w:val="en-US"/>
         </w:rPr>
         <w:t xml:space="preserve">. </w:t>
       </w:r>
-      <w:proofErr w:type="spellStart"/>
       <w:r>
         <w:rPr>
           <w:i/>
@@ -3711,7 +2989,6 @@
         </w:rPr>
         <w:t>Peptidomics</w:t>
       </w:r>
-      <w:proofErr w:type="spellEnd"/>
       <w:r>
         <w:rPr>
           <w:lang w:val="en-US"/>
@@ -3736,21 +3013,7 @@
         <w:rPr>
           <w:lang w:val="en-US"/>
         </w:rPr>
-        <w:t xml:space="preserve">Yager, D. R. &amp; </w:t>
-      </w:r>
-      <w:proofErr w:type="spellStart"/>
-      <w:r>
-        <w:rPr>
-          <w:lang w:val="en-US"/>
-        </w:rPr>
-        <w:t>Nwomeh</w:t>
-      </w:r>
-      <w:proofErr w:type="spellEnd"/>
-      <w:r>
-        <w:rPr>
-          <w:lang w:val="en-US"/>
-        </w:rPr>
-        <w:t xml:space="preserve">, B. C. The proteolytic environment of chronic wounds. </w:t>
+        <w:t xml:space="preserve">Yager, D. R. &amp; Nwomeh, B. C. The proteolytic environment of chronic wounds. </w:t>
       </w:r>
       <w:r>
         <w:rPr>
@@ -3950,18 +3213,8 @@
           <w:iCs/>
           <w:lang w:val="en-US"/>
         </w:rPr>
-        <w:t xml:space="preserve">Mol. Cell. </w:t>
-      </w:r>
-      <w:proofErr w:type="spellStart"/>
-      <w:r>
-        <w:rPr>
-          <w:i/>
-          <w:iCs/>
-          <w:lang w:val="en-US"/>
-        </w:rPr>
-        <w:t>Proteom</w:t>
-      </w:r>
-      <w:proofErr w:type="spellEnd"/>
+        <w:t>Mol. Cell. Proteom</w:t>
+      </w:r>
       <w:r>
         <w:rPr>
           <w:lang w:val="en-US"/>
@@ -4320,7 +3573,7 @@
         </w:rPr>
         <w:t>Prioritization of pathogens to guide discovery, research and development of new antibiotics for drug-resistant bacterial infections, including tuberculosis. World Health Organization (WHO); 2017. Available from: </w:t>
       </w:r>
-      <w:hyperlink r:id="rId14" w:history="1">
+      <w:hyperlink r:id="rId10" w:history="1">
         <w:r>
           <w:rPr>
             <w:rStyle w:val="Hyperlink"/>
@@ -4367,18 +3620,8 @@
           <w:iCs/>
           <w:lang w:val="en-US"/>
         </w:rPr>
-        <w:t xml:space="preserve">Nat </w:t>
-      </w:r>
-      <w:proofErr w:type="spellStart"/>
-      <w:r>
-        <w:rPr>
-          <w:i/>
-          <w:iCs/>
-          <w:lang w:val="en-US"/>
-        </w:rPr>
-        <w:t>Commun</w:t>
-      </w:r>
-      <w:proofErr w:type="spellEnd"/>
+        <w:t>Nat Commun</w:t>
+      </w:r>
       <w:r>
         <w:rPr>
           <w:lang w:val="en-US"/>
@@ -4426,21 +3669,10 @@
         <w:pStyle w:val="Heading3"/>
         <w:spacing w:before="0" w:after="0"/>
       </w:pPr>
-      <w:commentRangeStart w:id="12"/>
       <w:r>
         <w:lastRenderedPageBreak/>
         <w:t>Figures</w:t>
       </w:r>
-      <w:commentRangeEnd w:id="12"/>
-      <w:r>
-        <w:rPr>
-          <w:rStyle w:val="CommentReference"/>
-          <w:rFonts w:ascii="Calibri" w:hAnsi="Calibri" w:cs="Times New Roman"/>
-          <w:b w:val="0"/>
-          <w:bCs w:val="0"/>
-        </w:rPr>
-        <w:commentReference w:id="12"/>
-      </w:r>
     </w:p>
     <w:p/>
     <w:p>
@@ -4448,27 +3680,37 @@
         <w:pStyle w:val="Heading3"/>
         <w:spacing w:before="0" w:after="0"/>
       </w:pPr>
-      <w:commentRangeStart w:id="13"/>
       <w:r>
         <w:t>Figure Legends</w:t>
       </w:r>
-      <w:commentRangeEnd w:id="13"/>
-      <w:r>
-        <w:rPr>
-          <w:rStyle w:val="CommentReference"/>
-          <w:rFonts w:ascii="Calibri" w:hAnsi="Calibri" w:cs="Times New Roman"/>
-          <w:b w:val="0"/>
-          <w:bCs w:val="0"/>
-        </w:rPr>
-        <w:commentReference w:id="13"/>
-      </w:r>
     </w:p>
     <w:p>
       <w:r>
         <w:t xml:space="preserve">Figure 1. </w:t>
       </w:r>
       <w:r>
-        <w:t>Illustration of the sample generation, preparation and analysis protocol.</w:t>
+        <w:t>Schematic i</w:t>
+      </w:r>
+      <w:r>
+        <w:t>llustration of the sample</w:t>
+      </w:r>
+      <w:r>
+        <w:t>s</w:t>
+      </w:r>
+      <w:r>
+        <w:t>,</w:t>
+      </w:r>
+      <w:r>
+        <w:t xml:space="preserve"> the sample</w:t>
+      </w:r>
+      <w:r>
+        <w:t xml:space="preserve"> preparation</w:t>
+      </w:r>
+      <w:r>
+        <w:t>,</w:t>
+      </w:r>
+      <w:r>
+        <w:t xml:space="preserve"> and analysis protocol.</w:t>
       </w:r>
       <w:r>
         <w:t xml:space="preserve"> </w:t>
@@ -4493,7 +3735,13 @@
         <w:t>. The dressings</w:t>
       </w:r>
       <w:r>
-        <w:t xml:space="preserve"> absorb fluids from the wound.</w:t>
+        <w:t xml:space="preserve"> absorb</w:t>
+      </w:r>
+      <w:r>
+        <w:t>ed the</w:t>
+      </w:r>
+      <w:r>
+        <w:t xml:space="preserve"> fluids from the wound.</w:t>
       </w:r>
       <w:r>
         <w:t xml:space="preserve"> </w:t>
@@ -4509,7 +3757,13 @@
         <w:t xml:space="preserve"> Dressings were collected at </w:t>
       </w:r>
       <w:r>
-        <w:t xml:space="preserve">every 24 hours for a 2–3-day period. </w:t>
+        <w:t xml:space="preserve">every 24 hours </w:t>
+      </w:r>
+      <w:r>
+        <w:t>over</w:t>
+      </w:r>
+      <w:r>
+        <w:t xml:space="preserve"> a 2–3-day period. </w:t>
       </w:r>
       <w:r>
         <w:t>The wound</w:t>
@@ -4559,15 +3813,13 @@
         <w:t xml:space="preserve">d </w:t>
       </w:r>
       <w:r>
-        <w:t xml:space="preserve">Filtered peptides were purified using solid phase extraction, before being </w:t>
-      </w:r>
-      <w:proofErr w:type="spellStart"/>
-      <w:r>
-        <w:t>analyzed</w:t>
-      </w:r>
-      <w:proofErr w:type="spellEnd"/>
-      <w:r>
-        <w:t xml:space="preserve"> by liquid chromatography-mass spectrometry</w:t>
+        <w:t xml:space="preserve">Filtered peptides were purified using solid phase extraction, before </w:t>
+      </w:r>
+      <w:r>
+        <w:t>liquid chromatography-mass spectrometry</w:t>
+      </w:r>
+      <w:r>
+        <w:t xml:space="preserve"> analysis</w:t>
       </w:r>
       <w:r>
         <w:t xml:space="preserve"> in DDA mode</w:t>
@@ -4582,15 +3834,7 @@
         <w:t xml:space="preserve"> and </w:t>
       </w:r>
       <w:r>
-        <w:t xml:space="preserve">both the searched and raw files were uploaded to </w:t>
-      </w:r>
-      <w:proofErr w:type="spellStart"/>
-      <w:r>
-        <w:t>ProteomeXchange</w:t>
-      </w:r>
-      <w:proofErr w:type="spellEnd"/>
-      <w:r>
-        <w:t>.</w:t>
+        <w:t>both the searched and raw files were uploaded to ProteomeXchange.</w:t>
       </w:r>
     </w:p>
     <w:p/>
@@ -4607,13 +3851,8 @@
       <w:r>
         <w:t xml:space="preserve">. </w:t>
       </w:r>
-      <w:proofErr w:type="spellStart"/>
-      <w:r>
-        <w:t>S.a</w:t>
-      </w:r>
-      <w:proofErr w:type="spellEnd"/>
-      <w:r>
-        <w:t xml:space="preserve"> – </w:t>
+      <w:r>
+        <w:t xml:space="preserve">S.a – </w:t>
       </w:r>
       <w:r>
         <w:rPr>
@@ -4623,15 +3862,7 @@
         <w:t>Staphylococcus aureus</w:t>
       </w:r>
       <w:r>
-        <w:t xml:space="preserve">, </w:t>
-      </w:r>
-      <w:proofErr w:type="spellStart"/>
-      <w:r>
-        <w:t>P.a</w:t>
-      </w:r>
-      <w:proofErr w:type="spellEnd"/>
-      <w:r>
-        <w:t xml:space="preserve"> – </w:t>
+        <w:t xml:space="preserve">, P.a – </w:t>
       </w:r>
       <w:r>
         <w:rPr>
@@ -4647,7 +3878,50 @@
         <w:t>Uninfected c</w:t>
       </w:r>
       <w:r>
-        <w:t xml:space="preserve">ontrol. </w:t>
+        <w:t>ontrol</w:t>
+      </w:r>
+      <w:r>
+        <w:t xml:space="preserve">, Double infection – </w:t>
+      </w:r>
+      <w:r>
+        <w:rPr>
+          <w:i/>
+          <w:iCs/>
+        </w:rPr>
+        <w:t xml:space="preserve">Staphylococcus aureus </w:t>
+      </w:r>
+      <w:r>
+        <w:t xml:space="preserve">samples infected with </w:t>
+      </w:r>
+      <w:r>
+        <w:rPr>
+          <w:i/>
+          <w:iCs/>
+        </w:rPr>
+        <w:t xml:space="preserve">Pseudomonas aeruginosa </w:t>
+      </w:r>
+      <w:r>
+        <w:t xml:space="preserve">after 24h, Accidental double infection – </w:t>
+      </w:r>
+      <w:r>
+        <w:rPr>
+          <w:i/>
+          <w:iCs/>
+        </w:rPr>
+        <w:t>Staphylococcus aureus</w:t>
+      </w:r>
+      <w:r>
+        <w:t xml:space="preserve"> samples contaminated with </w:t>
+      </w:r>
+      <w:r>
+        <w:rPr>
+          <w:i/>
+          <w:iCs/>
+        </w:rPr>
+        <w:t>Pseudomonas aeruginosa</w:t>
+      </w:r>
+      <w:r>
+        <w:t xml:space="preserve">. </w:t>
       </w:r>
       <w:r>
         <w:rPr>
@@ -4657,31 +3931,7 @@
         <w:t>a</w:t>
       </w:r>
       <w:r>
-        <w:t xml:space="preserve"> Venn diagram showing the distribution of unique peptides between the three sample groups </w:t>
-      </w:r>
-      <w:proofErr w:type="spellStart"/>
-      <w:r>
-        <w:t>S.a</w:t>
-      </w:r>
-      <w:proofErr w:type="spellEnd"/>
-      <w:r>
-        <w:t xml:space="preserve">, </w:t>
-      </w:r>
-      <w:proofErr w:type="spellStart"/>
-      <w:r>
-        <w:t>P.</w:t>
-      </w:r>
-      <w:proofErr w:type="gramStart"/>
-      <w:r>
-        <w:t>a</w:t>
-      </w:r>
-      <w:proofErr w:type="spellEnd"/>
-      <w:r>
-        <w:t xml:space="preserve"> and</w:t>
-      </w:r>
-      <w:proofErr w:type="gramEnd"/>
-      <w:r>
-        <w:t xml:space="preserve"> Ctrl. </w:t>
+        <w:t xml:space="preserve"> Venn diagram showing the distribution of unique peptides between the three sample groups S.a, P.a and Ctrl. </w:t>
       </w:r>
       <w:r>
         <w:rPr>
@@ -4690,13 +3940,8 @@
         </w:rPr>
         <w:t xml:space="preserve">b </w:t>
       </w:r>
-      <w:proofErr w:type="gramStart"/>
-      <w:r>
-        <w:t>The</w:t>
-      </w:r>
-      <w:proofErr w:type="gramEnd"/>
-      <w:r>
-        <w:t xml:space="preserve"> number of unique peptides observed in each sample. </w:t>
+      <w:r>
+        <w:t xml:space="preserve">The number of unique peptides observed in each sample. </w:t>
       </w:r>
       <w:r>
         <w:rPr>
@@ -4793,13 +4038,8 @@
       <w:r>
         <w:t xml:space="preserve"> </w:t>
       </w:r>
-      <w:proofErr w:type="spellStart"/>
-      <w:r>
-        <w:t>S.a</w:t>
-      </w:r>
-      <w:proofErr w:type="spellEnd"/>
-      <w:r>
-        <w:t xml:space="preserve"> – </w:t>
+      <w:r>
+        <w:t xml:space="preserve">S.a – </w:t>
       </w:r>
       <w:r>
         <w:rPr>
@@ -4809,15 +4049,7 @@
         <w:t>Staphylococcus aureus</w:t>
       </w:r>
       <w:r>
-        <w:t xml:space="preserve">, </w:t>
-      </w:r>
-      <w:proofErr w:type="spellStart"/>
-      <w:r>
-        <w:t>P.a</w:t>
-      </w:r>
-      <w:proofErr w:type="spellEnd"/>
-      <w:r>
-        <w:t xml:space="preserve"> – </w:t>
+        <w:t xml:space="preserve">, P.a – </w:t>
       </w:r>
       <w:r>
         <w:rPr>
@@ -4833,7 +4065,53 @@
         <w:t>Uninfected c</w:t>
       </w:r>
       <w:r>
-        <w:t>ontrol.</w:t>
+        <w:t>ontrol</w:t>
+      </w:r>
+      <w:r>
+        <w:t xml:space="preserve">, Double infection – </w:t>
+      </w:r>
+      <w:r>
+        <w:rPr>
+          <w:i/>
+          <w:iCs/>
+        </w:rPr>
+        <w:t xml:space="preserve">Staphylococcus aureus </w:t>
+      </w:r>
+      <w:r>
+        <w:t xml:space="preserve">samples infected with </w:t>
+      </w:r>
+      <w:r>
+        <w:rPr>
+          <w:i/>
+          <w:iCs/>
+        </w:rPr>
+        <w:t xml:space="preserve">Pseudomonas aeruginosa </w:t>
+      </w:r>
+      <w:r>
+        <w:t xml:space="preserve">after 24h, Accidental double infection – </w:t>
+      </w:r>
+      <w:r>
+        <w:rPr>
+          <w:i/>
+          <w:iCs/>
+        </w:rPr>
+        <w:t>Staphylococcus aureus</w:t>
+      </w:r>
+      <w:r>
+        <w:t xml:space="preserve"> samples contaminated with </w:t>
+      </w:r>
+      <w:r>
+        <w:rPr>
+          <w:i/>
+          <w:iCs/>
+        </w:rPr>
+        <w:t>Pseudomonas aeruginosa</w:t>
+      </w:r>
+      <w:r>
+        <w:t>.</w:t>
+      </w:r>
+      <w:r>
+        <w:t xml:space="preserve"> Samples labelled as “blind” are blinded replicates. Samples labelled with “known”, or otherwise not labelled with “blind” are the original samples.</w:t>
       </w:r>
       <w:r>
         <w:t xml:space="preserve"> </w:t>
@@ -4885,13 +4163,8 @@
         </w:rPr>
         <w:t xml:space="preserve">b </w:t>
       </w:r>
-      <w:proofErr w:type="spellStart"/>
-      <w:r>
-        <w:t>S.a</w:t>
-      </w:r>
-      <w:proofErr w:type="spellEnd"/>
-      <w:r>
-        <w:t xml:space="preserve"> </w:t>
+      <w:r>
+        <w:t xml:space="preserve">S.a </w:t>
       </w:r>
       <w:r>
         <w:t>and</w:t>
@@ -4906,13 +4179,8 @@
         </w:rPr>
         <w:t xml:space="preserve">c </w:t>
       </w:r>
-      <w:proofErr w:type="spellStart"/>
-      <w:r>
-        <w:t>P.a</w:t>
-      </w:r>
-      <w:proofErr w:type="spellEnd"/>
-      <w:r>
-        <w:t xml:space="preserve">, compared to the same groups during the blinded rerun. </w:t>
+      <w:r>
+        <w:t xml:space="preserve">P.a, compared to the same groups during the blinded rerun. </w:t>
       </w:r>
       <w:r>
         <w:rPr>
@@ -4925,24 +4193,11 @@
         <w:t>Venn diagram comparing the</w:t>
       </w:r>
       <w:r>
-        <w:t xml:space="preserve"> number of unique peptides in the blinded samples from the groups Ctrl, </w:t>
-      </w:r>
-      <w:proofErr w:type="spellStart"/>
-      <w:r>
-        <w:t>S.</w:t>
-      </w:r>
-      <w:proofErr w:type="gramStart"/>
-      <w:r>
-        <w:t>a</w:t>
-      </w:r>
-      <w:proofErr w:type="spellEnd"/>
-      <w:r>
-        <w:t xml:space="preserve"> </w:t>
+        <w:t xml:space="preserve"> number of unique peptides in the blinded samples from the groups Ctrl, S.a </w:t>
       </w:r>
       <w:r>
         <w:t>and</w:t>
       </w:r>
-      <w:proofErr w:type="gramEnd"/>
       <w:r>
         <w:t xml:space="preserve"> P.a.</w:t>
       </w:r>
@@ -4994,51 +4249,8 @@
         <w:t>-transformed intensities of all peptides in each sample with blinded rerun samples added.</w:t>
       </w:r>
     </w:p>
-    <w:p/>
-    <w:p>
-      <w:pPr>
-        <w:pStyle w:val="Heading3"/>
-        <w:spacing w:before="0" w:after="0"/>
-      </w:pPr>
-      <w:commentRangeStart w:id="14"/>
-      <w:r>
-        <w:t>Tables</w:t>
-      </w:r>
-      <w:commentRangeEnd w:id="14"/>
-      <w:r>
-        <w:rPr>
-          <w:rStyle w:val="CommentReference"/>
-          <w:rFonts w:ascii="Calibri" w:hAnsi="Calibri" w:cs="Times New Roman"/>
-          <w:b w:val="0"/>
-          <w:bCs w:val="0"/>
-        </w:rPr>
-        <w:commentReference w:id="14"/>
-      </w:r>
-    </w:p>
-    <w:p/>
-    <w:p/>
-    <w:p>
-      <w:pPr>
-        <w:pStyle w:val="Heading3"/>
-        <w:spacing w:before="0" w:after="0"/>
-      </w:pPr>
-      <w:commentRangeStart w:id="15"/>
-      <w:r>
-        <w:t>Additional Formatting Information</w:t>
-      </w:r>
-      <w:commentRangeEnd w:id="15"/>
-      <w:r>
-        <w:rPr>
-          <w:rStyle w:val="CommentReference"/>
-          <w:rFonts w:ascii="Calibri" w:hAnsi="Calibri" w:cs="Times New Roman"/>
-          <w:b w:val="0"/>
-          <w:bCs w:val="0"/>
-        </w:rPr>
-        <w:commentReference w:id="15"/>
-      </w:r>
-    </w:p>
     <w:sectPr>
-      <w:footerReference w:type="default" r:id="rId15"/>
+      <w:footerReference w:type="default" r:id="rId11"/>
       <w:pgSz w:w="11906" w:h="16838"/>
       <w:pgMar w:top="1361" w:right="1786" w:bottom="1361" w:left="1786" w:header="709" w:footer="709" w:gutter="0"/>
       <w:lnNumType w:countBy="1" w:restart="continuous"/>
@@ -5047,1313 +4259,6 @@
     </w:sectPr>
   </w:body>
 </w:document>
-</file>
-
-<file path=word/comments.xml><?xml version="1.0" encoding="utf-8"?>
-<w:comments xmlns:wpc="http://schemas.microsoft.com/office/word/2010/wordprocessingCanvas" xmlns:cx="http://schemas.microsoft.com/office/drawing/2014/chartex" xmlns:cx1="http://schemas.microsoft.com/office/drawing/2015/9/8/chartex" xmlns:cx2="http://schemas.microsoft.com/office/drawing/2015/10/21/chartex" xmlns:cx3="http://schemas.microsoft.com/office/drawing/2016/5/9/chartex" xmlns:cx4="http://schemas.microsoft.com/office/drawing/2016/5/10/chartex" xmlns:cx5="http://schemas.microsoft.com/office/drawing/2016/5/11/chartex" xmlns:cx6="http://schemas.microsoft.com/office/drawing/2016/5/12/chartex" xmlns:cx7="http://schemas.microsoft.com/office/drawing/2016/5/13/chartex" xmlns:cx8="http://schemas.microsoft.com/office/drawing/2016/5/14/chartex" xmlns:mc="http://schemas.openxmlformats.org/markup-compatibility/2006" xmlns:aink="http://schemas.microsoft.com/office/drawing/2016/ink" xmlns:am3d="http://schemas.microsoft.com/office/drawing/2017/model3d" xmlns:o="urn:schemas-microsoft-com:office:office" xmlns:oel="http://schemas.microsoft.com/office/2019/extlst" xmlns:r="http://schemas.openxmlformats.org/officeDocument/2006/relationships" xmlns:m="http://schemas.openxmlformats.org/officeDocument/2006/math" xmlns:v="urn:schemas-microsoft-com:vml" xmlns:wp14="http://schemas.microsoft.com/office/word/2010/wordprocessingDrawing" xmlns:wp="http://schemas.openxmlformats.org/drawingml/2006/wordprocessingDrawing" xmlns:w10="urn:schemas-microsoft-com:office:word" xmlns:w="http://schemas.openxmlformats.org/wordprocessingml/2006/main" xmlns:w14="http://schemas.microsoft.com/office/word/2010/wordml" xmlns:w15="http://schemas.microsoft.com/office/word/2012/wordml" xmlns:w16cex="http://schemas.microsoft.com/office/word/2018/wordml/cex" xmlns:w16cid="http://schemas.microsoft.com/office/word/2016/wordml/cid" xmlns:w16="http://schemas.microsoft.com/office/word/2018/wordml" xmlns:w16du="http://schemas.microsoft.com/office/word/2023/wordml/word16du" xmlns:w16sdtdh="http://schemas.microsoft.com/office/word/2020/wordml/sdtdatahash" xmlns:w16se="http://schemas.microsoft.com/office/word/2015/wordml/symex" xmlns:wpg="http://schemas.microsoft.com/office/word/2010/wordprocessingGroup" xmlns:wpi="http://schemas.microsoft.com/office/word/2010/wordprocessingInk" xmlns:wne="http://schemas.microsoft.com/office/word/2006/wordml" xmlns:wps="http://schemas.microsoft.com/office/word/2010/wordprocessingShape" mc:Ignorable="w14 w15 w16se w16cid w16 w16cex w16sdtdh w16du wp14">
-  <w:comment w:id="0" w:author="Fredrik Forsberg" w:date="2024-06-27T10:01:00Z" w:initials="FF">
-    <w:p>
-      <w:pPr>
-        <w:pStyle w:val="CommentText"/>
-        <w:jc w:val="left"/>
-      </w:pPr>
-      <w:r>
-        <w:rPr>
-          <w:rStyle w:val="CommentReference"/>
-        </w:rPr>
-        <w:annotationRef/>
-      </w:r>
-      <w:r>
-        <w:rPr>
-          <w:i/>
-          <w:iCs/>
-        </w:rPr>
-        <w:t xml:space="preserve">110 characters maximum, including spaces </w:t>
-      </w:r>
-    </w:p>
-    <w:p>
-      <w:pPr>
-        <w:pStyle w:val="CommentText"/>
-        <w:jc w:val="left"/>
-      </w:pPr>
-    </w:p>
-    <w:p>
-      <w:pPr>
-        <w:pStyle w:val="CommentText"/>
-        <w:jc w:val="left"/>
-      </w:pPr>
-      <w:r>
-        <w:t>Titles should avoid the use of acronyms and abbreviations where possible. Colons and parentheses are not permitted.</w:t>
-      </w:r>
-    </w:p>
-  </w:comment>
-  <w:comment w:id="1" w:author="Fredrik Forsberg" w:date="2024-06-27T10:01:00Z" w:initials="FF">
-    <w:p>
-      <w:pPr>
-        <w:pStyle w:val="CommentText"/>
-        <w:jc w:val="left"/>
-      </w:pPr>
-      <w:r>
-        <w:rPr>
-          <w:rStyle w:val="CommentReference"/>
-        </w:rPr>
-        <w:annotationRef/>
-      </w:r>
-      <w:r>
-        <w:rPr>
-          <w:i/>
-          <w:iCs/>
-        </w:rPr>
-        <w:t>Maximum 170 words recommended</w:t>
-      </w:r>
-    </w:p>
-    <w:p>
-      <w:pPr>
-        <w:pStyle w:val="CommentText"/>
-        <w:jc w:val="left"/>
-      </w:pPr>
-      <w:r>
-        <w:t xml:space="preserve">The Abstract should succinctly describe the study the resulting data, and their potential reuse, but should not make any claims regarding new scientific findings. No references are allowed in this section. </w:t>
-      </w:r>
-    </w:p>
-  </w:comment>
-  <w:comment w:id="2" w:author="Fredrik Forsberg" w:date="2024-06-27T10:01:00Z" w:initials="FF">
-    <w:p>
-      <w:pPr>
-        <w:pStyle w:val="CommentText"/>
-        <w:jc w:val="left"/>
-      </w:pPr>
-      <w:r>
-        <w:rPr>
-          <w:rStyle w:val="CommentReference"/>
-        </w:rPr>
-        <w:annotationRef/>
-      </w:r>
-      <w:r>
-        <w:t xml:space="preserve">The Background &amp; Summary should provide an overview of the study design and the data generated, including any background information needed to put this study in the context of previous work and the literature, and should reference literature as needed. The section should also briefly outline the broader goals that motivated collection of the data, as well as its potential use. We also encourage authors to include a figure that provides a schematic overview of the study design or workflow (if applicable). </w:t>
-      </w:r>
-    </w:p>
-  </w:comment>
-  <w:comment w:id="3" w:author="Fredrik Forsberg" w:date="2024-06-27T10:00:00Z" w:initials="FF">
-    <w:p>
-      <w:pPr>
-        <w:pStyle w:val="CommentText"/>
-        <w:jc w:val="left"/>
-      </w:pPr>
-      <w:r>
-        <w:rPr>
-          <w:rStyle w:val="CommentReference"/>
-        </w:rPr>
-        <w:annotationRef/>
-      </w:r>
-      <w:r>
-        <w:t xml:space="preserve">The Methods should include detailed text describing any steps or procedures used in producing the data, including full descriptions of the experimental design, data acquisition and any computational processing. See the </w:t>
-      </w:r>
-      <w:hyperlink r:id="rId1" w:anchor="sec-5" w:history="1">
-        <w:r>
-          <w:rPr>
-            <w:rStyle w:val="Hyperlink"/>
-          </w:rPr>
-          <w:t>detailed section in our submission guidelines</w:t>
-        </w:r>
-      </w:hyperlink>
-      <w:r>
-        <w:t xml:space="preserve"> for advice on writing a transparent and reproducible methods section. Related methods should be grouped under corresponding subheadings where possible, and methods should be described in enough detail to allow other researchers to interpret and repeat, if required, the full study. Specific data outputs should be explicitly referenced via data citation (see Data Records and Citing Data, below).</w:t>
-      </w:r>
-    </w:p>
-    <w:p>
-      <w:pPr>
-        <w:pStyle w:val="CommentText"/>
-        <w:jc w:val="left"/>
-      </w:pPr>
-      <w:r>
-        <w:t>Authors should cite previous descriptions of the methods under use, but ideally the method descriptions should be complete enough for others to understand and reproduce the methods and processing steps without referring to associated publications. There is no limit to the length of the Methods section.</w:t>
-      </w:r>
-    </w:p>
-  </w:comment>
-  <w:comment w:id="4" w:author="Fredrik Forsberg" w:date="2024-06-27T10:01:00Z" w:initials="FF">
-    <w:p>
-      <w:pPr>
-        <w:pStyle w:val="CommentText"/>
-        <w:jc w:val="left"/>
-      </w:pPr>
-      <w:r>
-        <w:rPr>
-          <w:rStyle w:val="CommentReference"/>
-        </w:rPr>
-        <w:annotationRef/>
-      </w:r>
-      <w:r>
-        <w:t>The Data Records section should be used to explain each data record associated with this work, including the repository where this information is stored, and to provide an overview of the data files and their formats. Each external data record should be cited as described below. A data citation should also be placed in the subsection of the Methods containing the data-collection or procedure(s) used to derive the corresponding record.</w:t>
-      </w:r>
-    </w:p>
-    <w:p>
-      <w:pPr>
-        <w:pStyle w:val="CommentText"/>
-        <w:jc w:val="left"/>
-      </w:pPr>
-    </w:p>
-    <w:p>
-      <w:pPr>
-        <w:pStyle w:val="CommentText"/>
-        <w:jc w:val="left"/>
-      </w:pPr>
-      <w:r>
-        <w:t>Tables can be used to support the data records, specifying the data output resulting from each data-collection or analytical step and the names of the corresponding files should these form part of the archived record.</w:t>
-      </w:r>
-    </w:p>
-    <w:p>
-      <w:pPr>
-        <w:pStyle w:val="CommentText"/>
-        <w:jc w:val="left"/>
-      </w:pPr>
-    </w:p>
-    <w:p>
-      <w:pPr>
-        <w:pStyle w:val="CommentText"/>
-        <w:jc w:val="left"/>
-      </w:pPr>
-      <w:r>
-        <w:t xml:space="preserve">Please also feel free to provide information on the file structure if it is complex. </w:t>
-      </w:r>
-    </w:p>
-  </w:comment>
-  <w:comment w:id="5" w:author="Fredrik Forsberg" w:date="2024-06-27T10:02:00Z" w:initials="FF">
-    <w:p>
-      <w:pPr>
-        <w:pStyle w:val="CommentText"/>
-        <w:jc w:val="left"/>
-      </w:pPr>
-      <w:r>
-        <w:rPr>
-          <w:rStyle w:val="CommentReference"/>
-        </w:rPr>
-        <w:annotationRef/>
-      </w:r>
-      <w:r>
-        <w:t xml:space="preserve">The Technical Validation section should present any experiments or analyses that are needed to support the technical quality of the dataset. This section may be supported by figures and tables, as needed. </w:t>
-      </w:r>
-      <w:r>
-        <w:rPr>
-          <w:i/>
-          <w:iCs/>
-        </w:rPr>
-        <w:t>This is a required section</w:t>
-      </w:r>
-      <w:r>
-        <w:t xml:space="preserve">; authors must provide information to justify the reliability of their data. </w:t>
-      </w:r>
-    </w:p>
-    <w:p>
-      <w:pPr>
-        <w:pStyle w:val="CommentText"/>
-        <w:jc w:val="left"/>
-      </w:pPr>
-      <w:r>
-        <w:t xml:space="preserve">Possible content </w:t>
-      </w:r>
-      <w:r>
-        <w:rPr>
-          <w:b/>
-          <w:bCs/>
-        </w:rPr>
-        <w:t>may include:</w:t>
-      </w:r>
-    </w:p>
-    <w:p>
-      <w:pPr>
-        <w:pStyle w:val="CommentText"/>
-        <w:numPr>
-          <w:ilvl w:val="0"/>
-          <w:numId w:val="3"/>
-        </w:numPr>
-        <w:jc w:val="left"/>
-      </w:pPr>
-      <w:r>
-        <w:t>experiments that support or validate the data-collection procedure(s) (e.g. negative controls, or an analysis of standards to confirm measurement linearity)</w:t>
-      </w:r>
-    </w:p>
-    <w:p>
-      <w:pPr>
-        <w:pStyle w:val="CommentText"/>
-        <w:numPr>
-          <w:ilvl w:val="0"/>
-          <w:numId w:val="3"/>
-        </w:numPr>
-        <w:jc w:val="left"/>
-      </w:pPr>
-      <w:r>
-        <w:t>statistical analyses of experimental error and variation</w:t>
-      </w:r>
-    </w:p>
-    <w:p>
-      <w:pPr>
-        <w:pStyle w:val="CommentText"/>
-        <w:numPr>
-          <w:ilvl w:val="0"/>
-          <w:numId w:val="3"/>
-        </w:numPr>
-        <w:jc w:val="left"/>
-      </w:pPr>
-      <w:r>
-        <w:t>phenotypic or genotypic assessments of biological samples (e.g. confirming disease status, cell line identity, or the success of perturbations)</w:t>
-      </w:r>
-    </w:p>
-    <w:p>
-      <w:pPr>
-        <w:pStyle w:val="CommentText"/>
-        <w:numPr>
-          <w:ilvl w:val="0"/>
-          <w:numId w:val="3"/>
-        </w:numPr>
-        <w:jc w:val="left"/>
-      </w:pPr>
-      <w:r>
-        <w:t xml:space="preserve">general discussions of any procedures used to ensure reliable and unbiased data production, such as blinding and randomization, sample tracking systems, etc. </w:t>
-      </w:r>
-    </w:p>
-    <w:p>
-      <w:pPr>
-        <w:pStyle w:val="CommentText"/>
-        <w:numPr>
-          <w:ilvl w:val="0"/>
-          <w:numId w:val="3"/>
-        </w:numPr>
-        <w:jc w:val="left"/>
-      </w:pPr>
-      <w:r>
-        <w:t>any other information needed for assessment of technical rigour by the referees</w:t>
-      </w:r>
-    </w:p>
-    <w:p>
-      <w:pPr>
-        <w:pStyle w:val="CommentText"/>
-        <w:jc w:val="left"/>
-      </w:pPr>
-      <w:r>
-        <w:t xml:space="preserve">Generally, this </w:t>
-      </w:r>
-      <w:r>
-        <w:rPr>
-          <w:b/>
-          <w:bCs/>
-        </w:rPr>
-        <w:t>should not include:</w:t>
-      </w:r>
-    </w:p>
-    <w:p>
-      <w:pPr>
-        <w:pStyle w:val="CommentText"/>
-        <w:numPr>
-          <w:ilvl w:val="0"/>
-          <w:numId w:val="4"/>
-        </w:numPr>
-        <w:jc w:val="left"/>
-      </w:pPr>
-      <w:r>
-        <w:t>follow-up experiments aimed at testing or supporting an interpretation of the data</w:t>
-      </w:r>
-    </w:p>
-    <w:p>
-      <w:pPr>
-        <w:pStyle w:val="CommentText"/>
-        <w:numPr>
-          <w:ilvl w:val="0"/>
-          <w:numId w:val="4"/>
-        </w:numPr>
-        <w:jc w:val="left"/>
-      </w:pPr>
-      <w:r>
-        <w:t xml:space="preserve">statistical hypothesis testing </w:t>
-      </w:r>
-    </w:p>
-    <w:p>
-      <w:pPr>
-        <w:pStyle w:val="CommentText"/>
-        <w:numPr>
-          <w:ilvl w:val="0"/>
-          <w:numId w:val="4"/>
-        </w:numPr>
-        <w:jc w:val="left"/>
-      </w:pPr>
-      <w:r>
-        <w:t xml:space="preserve">exploratory computational analyses </w:t>
-      </w:r>
-    </w:p>
-  </w:comment>
-  <w:comment w:id="6" w:author="Fredrik Forsberg" w:date="2024-06-27T10:02:00Z" w:initials="FF">
-    <w:p>
-      <w:pPr>
-        <w:pStyle w:val="CommentText"/>
-        <w:jc w:val="left"/>
-      </w:pPr>
-      <w:r>
-        <w:rPr>
-          <w:rStyle w:val="CommentReference"/>
-        </w:rPr>
-        <w:annotationRef/>
-      </w:r>
-      <w:r>
-        <w:rPr>
-          <w:i/>
-          <w:iCs/>
-        </w:rPr>
-        <w:t>This section is optional</w:t>
-      </w:r>
-    </w:p>
-    <w:p>
-      <w:pPr>
-        <w:pStyle w:val="CommentText"/>
-        <w:jc w:val="left"/>
-      </w:pPr>
-      <w:r>
-        <w:t xml:space="preserve">The Usage Notes can contain brief instructions to assist other researchers with reuse of the data. This may include discussion of software packages that are suitable for analysing the assay data files, suggested downstream processing steps (e.g. normalization, etc.), or tips for integrating or comparing the data records with other datasets. Authors are encouraged to provide code, programs or data-processing workflows if they may help others understand or use the data. Please see our </w:t>
-      </w:r>
-      <w:hyperlink r:id="rId2" w:anchor="code-avail" w:history="1">
-        <w:r>
-          <w:rPr>
-            <w:rStyle w:val="Hyperlink"/>
-          </w:rPr>
-          <w:t>code availability policy</w:t>
-        </w:r>
-      </w:hyperlink>
-      <w:r>
-        <w:t xml:space="preserve"> for advice on supplying custom code alongside Data Descriptor manuscripts.</w:t>
-      </w:r>
-    </w:p>
-    <w:p>
-      <w:pPr>
-        <w:pStyle w:val="CommentText"/>
-        <w:jc w:val="left"/>
-      </w:pPr>
-      <w:r>
-        <w:t xml:space="preserve">For studies involving privacy or safety controls on public access to the data, this section should describe in detail these controls, including how authors can apply to access the data, what criteria will be used to determine who may access the data, and any limitations on data use. </w:t>
-      </w:r>
-    </w:p>
-  </w:comment>
-  <w:comment w:id="7" w:author="Fredrik Forsberg" w:date="2024-06-27T10:02:00Z" w:initials="FF">
-    <w:p>
-      <w:pPr>
-        <w:pStyle w:val="CommentText"/>
-        <w:jc w:val="left"/>
-      </w:pPr>
-      <w:r>
-        <w:rPr>
-          <w:rStyle w:val="CommentReference"/>
-        </w:rPr>
-        <w:annotationRef/>
-      </w:r>
-      <w:r>
-        <w:t xml:space="preserve">For all studies using custom code in the generation or processing of datasets, a statement must be included under the subheading "Code availability", indicating whether and how the code can be accessed, including any restrictions to access. This section should also include information on the versions of any software used, if relevant, and any specific variables or parameters used to generate, test, or process the current dataset. </w:t>
-      </w:r>
-    </w:p>
-  </w:comment>
-  <w:comment w:id="8" w:author="Fredrik Forsberg" w:date="2024-06-27T10:02:00Z" w:initials="FF">
-    <w:p>
-      <w:pPr>
-        <w:pStyle w:val="CommentText"/>
-        <w:jc w:val="left"/>
-      </w:pPr>
-      <w:r>
-        <w:rPr>
-          <w:rStyle w:val="CommentReference"/>
-        </w:rPr>
-        <w:annotationRef/>
-      </w:r>
-      <w:r>
-        <w:t>The Acknowledgements should contain text acknowledging non-author contributors. Acknowledgements should be brief, and should not include thanks to anonymous referees and editors or effusive comments. Grant or contribution numbers may be acknowledged.</w:t>
-      </w:r>
-    </w:p>
-  </w:comment>
-  <w:comment w:id="9" w:author="Fredrik Forsberg" w:date="2024-06-27T10:02:00Z" w:initials="FF">
-    <w:p>
-      <w:pPr>
-        <w:pStyle w:val="CommentText"/>
-        <w:jc w:val="left"/>
-      </w:pPr>
-      <w:r>
-        <w:rPr>
-          <w:rStyle w:val="CommentReference"/>
-        </w:rPr>
-        <w:annotationRef/>
-      </w:r>
-      <w:r>
-        <w:t xml:space="preserve">Each author’s contribution to the work should be described briefly, on a separate line, in the Author Contributions section. </w:t>
-      </w:r>
-    </w:p>
-  </w:comment>
-  <w:comment w:id="10" w:author="Fredrik Forsberg" w:date="2024-06-27T10:02:00Z" w:initials="FF">
-    <w:p>
-      <w:pPr>
-        <w:pStyle w:val="CommentText"/>
-        <w:jc w:val="left"/>
-      </w:pPr>
-      <w:r>
-        <w:rPr>
-          <w:rStyle w:val="CommentReference"/>
-        </w:rPr>
-        <w:annotationRef/>
-      </w:r>
-      <w:r>
-        <w:t xml:space="preserve">A competing interests statement is required for all papers accepted by and published in </w:t>
-      </w:r>
-      <w:r>
-        <w:rPr>
-          <w:i/>
-          <w:iCs/>
-        </w:rPr>
-        <w:t>Scientific Data</w:t>
-      </w:r>
-      <w:r>
-        <w:t>. If there is no conflict of interest, a statement declaring this must still be included in the manuscript.</w:t>
-      </w:r>
-    </w:p>
-  </w:comment>
-  <w:comment w:id="11" w:author="Fredrik Forsberg" w:date="2024-06-27T10:03:00Z" w:initials="FF">
-    <w:p>
-      <w:pPr>
-        <w:pStyle w:val="CommentText"/>
-        <w:jc w:val="left"/>
-      </w:pPr>
-      <w:r>
-        <w:rPr>
-          <w:rStyle w:val="CommentReference"/>
-        </w:rPr>
-        <w:annotationRef/>
-      </w:r>
-      <w:r>
-        <w:t xml:space="preserve">Bibliographic information for any works cited in the above sections, using the standard </w:t>
-      </w:r>
-      <w:r>
-        <w:rPr>
-          <w:i/>
-          <w:iCs/>
-        </w:rPr>
-        <w:t>Nature</w:t>
-      </w:r>
-      <w:r>
-        <w:t xml:space="preserve"> referencing style.</w:t>
-      </w:r>
-    </w:p>
-    <w:p>
-      <w:pPr>
-        <w:pStyle w:val="CommentText"/>
-        <w:jc w:val="left"/>
-      </w:pPr>
-    </w:p>
-    <w:p>
-      <w:pPr>
-        <w:pStyle w:val="CommentText"/>
-        <w:jc w:val="left"/>
-      </w:pPr>
-      <w:r>
-        <w:rPr>
-          <w:color w:val="222222"/>
-        </w:rPr>
-        <w:t>In line with emerging </w:t>
-      </w:r>
-      <w:hyperlink r:id="rId3" w:history="1">
-        <w:r>
-          <w:rPr>
-            <w:rStyle w:val="Hyperlink"/>
-          </w:rPr>
-          <w:t>industry-wide standards for data citation</w:t>
-        </w:r>
-      </w:hyperlink>
-      <w:r>
-        <w:rPr>
-          <w:color w:val="222222"/>
-        </w:rPr>
-        <w:t>, references to all datasets described or used in the manuscript should be cited in the text with a superscript number and listed in the ‘References’ section in the same manner as a conventional literature reference. See ‘Citing Data’ below for further details.</w:t>
-      </w:r>
-    </w:p>
-  </w:comment>
-  <w:comment w:id="12" w:author="Fredrik Forsberg" w:date="2024-06-27T10:03:00Z" w:initials="FF">
-    <w:p>
-      <w:pPr>
-        <w:pStyle w:val="CommentText"/>
-        <w:jc w:val="left"/>
-      </w:pPr>
-      <w:r>
-        <w:rPr>
-          <w:rStyle w:val="CommentReference"/>
-        </w:rPr>
-        <w:annotationRef/>
-      </w:r>
-      <w:r>
-        <w:t>Figure images should be provided as separate files and should be referred to using a consistent numbering scheme through the entire Data Descriptor. We discourage the inclusion of figures in the Supplementary Information – all key figures should be included here in the main Figure section.</w:t>
-      </w:r>
-    </w:p>
-    <w:p>
-      <w:pPr>
-        <w:pStyle w:val="CommentText"/>
-        <w:jc w:val="left"/>
-      </w:pPr>
-    </w:p>
-    <w:p>
-      <w:pPr>
-        <w:pStyle w:val="CommentText"/>
-        <w:jc w:val="left"/>
-      </w:pPr>
-      <w:r>
-        <w:t>For initial submissions, authors may choose to supply a single PDF with embedded figures. You will later be asked for separate files closer to publication.</w:t>
-      </w:r>
-    </w:p>
-    <w:p>
-      <w:pPr>
-        <w:pStyle w:val="CommentText"/>
-        <w:jc w:val="left"/>
-      </w:pPr>
-    </w:p>
-    <w:p>
-      <w:pPr>
-        <w:pStyle w:val="CommentText"/>
-        <w:jc w:val="left"/>
-      </w:pPr>
-      <w:r>
-        <w:t>Authors are encouraged to consider creating a figure that outlines the experimental workflow(s) used to generate and analyse the data output(s).</w:t>
-      </w:r>
-    </w:p>
-  </w:comment>
-  <w:comment w:id="13" w:author="Fredrik Forsberg" w:date="2024-06-27T10:03:00Z" w:initials="FF">
-    <w:p>
-      <w:pPr>
-        <w:pStyle w:val="CommentText"/>
-        <w:jc w:val="left"/>
-      </w:pPr>
-      <w:r>
-        <w:rPr>
-          <w:rStyle w:val="CommentReference"/>
-        </w:rPr>
-        <w:annotationRef/>
-      </w:r>
-      <w:r>
-        <w:t>Figure legends begin with a brief title sentence summarizing the purpose of the figure as a whole, and continue with a short description of what is shown. Legends should ideally be no more than 350 words, and may contain literature references. The first sentence of the legend will be used as the title for the figure. It should contain no references of any kind, including to specific figure panels, bibliographic citations or references to other figures or panels.</w:t>
-      </w:r>
-    </w:p>
-  </w:comment>
-  <w:comment w:id="14" w:author="Fredrik Forsberg" w:date="2024-06-27T10:03:00Z" w:initials="FF">
-    <w:p>
-      <w:pPr>
-        <w:pStyle w:val="CommentText"/>
-        <w:jc w:val="left"/>
-      </w:pPr>
-      <w:r>
-        <w:rPr>
-          <w:rStyle w:val="CommentReference"/>
-        </w:rPr>
-        <w:annotationRef/>
-      </w:r>
-      <w:r>
-        <w:t>Tables in the manuscript should generally not be used to present primary data (i.e. measurements). Tables containing primary data should be submitted to an appropriate data repository.</w:t>
-      </w:r>
-    </w:p>
-    <w:p>
-      <w:pPr>
-        <w:pStyle w:val="CommentText"/>
-        <w:jc w:val="left"/>
-      </w:pPr>
-    </w:p>
-    <w:p>
-      <w:pPr>
-        <w:pStyle w:val="CommentText"/>
-        <w:jc w:val="left"/>
-      </w:pPr>
-      <w:r>
-        <w:t>Authors may provide tables within the Word document or as separate files (tab-delimited text or Excel files). Legends, where needed, should be included in the Word document. Tables may be of any size, but only tables that fit onto a single printed page will be included in the PDF version of the article (up to a maximum of three).</w:t>
-      </w:r>
-    </w:p>
-    <w:p>
-      <w:pPr>
-        <w:pStyle w:val="CommentText"/>
-        <w:jc w:val="left"/>
-      </w:pPr>
-    </w:p>
-    <w:p>
-      <w:pPr>
-        <w:pStyle w:val="CommentText"/>
-        <w:jc w:val="left"/>
-      </w:pPr>
-      <w:r>
-        <w:t>Due to typesetting constraints, tables that cannot be fit onto a single A4 page cannot be included in the PDF version of the article and will be hosted as Supplementary Tables. Any such tables must be labelled in the text as ‘Supplementary' tables and numbered separately from the main table list e.g. ‘Table 1, Table 2, Supplementary Table 1’ etc. Please note bibliographic references cannot be included within Supplementary Tables and should not be listed in the reference list, which only refers to references used in the main article file. If you do wish to formally cite information used in any supplementary file, please find a means of mentioning these references on the main text. Finally, please note it may be preferable to host large tables within your repository-deposited dataset, as highlighted above.</w:t>
-      </w:r>
-    </w:p>
-  </w:comment>
-  <w:comment w:id="15" w:author="Fredrik Forsberg" w:date="2024-08-26T14:50:00Z" w:initials="FF">
-    <w:p>
-      <w:pPr>
-        <w:pStyle w:val="CommentText"/>
-        <w:jc w:val="left"/>
-      </w:pPr>
-      <w:r>
-        <w:rPr>
-          <w:rStyle w:val="CommentReference"/>
-        </w:rPr>
-        <w:annotationRef/>
-      </w:r>
-      <w:r>
-        <w:rPr>
-          <w:b/>
-          <w:bCs/>
-        </w:rPr>
-        <w:t>Referencing Figures, Tables, and other content</w:t>
-      </w:r>
-    </w:p>
-    <w:p>
-      <w:pPr>
-        <w:pStyle w:val="CommentText"/>
-        <w:jc w:val="left"/>
-      </w:pPr>
-      <w:r>
-        <w:rPr>
-          <w:b/>
-          <w:bCs/>
-        </w:rPr>
-        <w:t xml:space="preserve">The Word document may reference Figures (e.g. Fig. 1), Tables (e.g. Table 1), and Supplementary Information (e.g. Supplementary Table 1, or Supplementary File 2, etc.). </w:t>
-      </w:r>
-    </w:p>
-    <w:p>
-      <w:pPr>
-        <w:pStyle w:val="CommentText"/>
-        <w:jc w:val="left"/>
-      </w:pPr>
-    </w:p>
-    <w:p>
-      <w:pPr>
-        <w:pStyle w:val="CommentText"/>
-        <w:jc w:val="left"/>
-      </w:pPr>
-      <w:r>
-        <w:rPr>
-          <w:b/>
-          <w:bCs/>
-        </w:rPr>
-        <w:t>Citation format</w:t>
-      </w:r>
-    </w:p>
-    <w:p>
-      <w:pPr>
-        <w:pStyle w:val="CommentText"/>
-        <w:jc w:val="left"/>
-      </w:pPr>
-      <w:r>
-        <w:t>All references should be numbered sequentially, first throughout the text, then in tables, followed by figures and, finally, boxes; that is, references that only appear in tables, figures or boxes should be last in the reference list. Only one publication is given for each number. Only papers that have been published or accepted by a named publication or recognized preprint server should be in the numbered list; preprints of accepted papers in the reference list should be submitted with the manuscript. Published conference abstracts, numbered patents, and archived code with an assigned DOI may be included in the reference list. Grant details and acknowledgments are not permitted as numbered references. Footnotes are not used.</w:t>
-      </w:r>
-    </w:p>
-    <w:p>
-      <w:pPr>
-        <w:pStyle w:val="CommentText"/>
-        <w:jc w:val="left"/>
-      </w:pPr>
-      <w:r>
-        <w:t>Scientific Data uses standard Nature referencing style. All authors should be included in reference lists unless there are six or more, in which case only the first author should be given, followed by ‘et al.’. Authors should be listed last name first, followed by a comma and initials (followed by full stops, '.') of given names. Article titles should be in Roman text; only the first word of the title should have an initial capital and the title should be written exactly as it appears in the work cited, ending with a full stop. Book titles should be given in italics and all words in the title should have initial capitals. Journal names are italicized and abbreviated (with full stops) according to common usage. Volume numbers and the subsequent comma appear in bold. The full page range should be given where appropriate. See the examples below:</w:t>
-      </w:r>
-    </w:p>
-    <w:p>
-      <w:pPr>
-        <w:pStyle w:val="CommentText"/>
-        <w:jc w:val="left"/>
-      </w:pPr>
-      <w:r>
-        <w:rPr>
-          <w:b/>
-          <w:bCs/>
-        </w:rPr>
-        <w:t>Journal Article</w:t>
-      </w:r>
-      <w:r>
-        <w:t>:</w:t>
-      </w:r>
-    </w:p>
-    <w:p>
-      <w:pPr>
-        <w:pStyle w:val="CommentText"/>
-        <w:numPr>
-          <w:ilvl w:val="0"/>
-          <w:numId w:val="6"/>
-        </w:numPr>
-        <w:ind w:left="720"/>
-        <w:jc w:val="left"/>
-      </w:pPr>
-      <w:r>
-        <w:t xml:space="preserve">Schott, D. H., Collins, R. N. &amp; Bretscher, A. Secretory vesicle transport velocity in living cells depends on the myosin V lever arm length. </w:t>
-      </w:r>
-      <w:r>
-        <w:rPr>
-          <w:i/>
-          <w:iCs/>
-        </w:rPr>
-        <w:t>J. Cell Biol</w:t>
-      </w:r>
-      <w:r>
-        <w:t xml:space="preserve">. </w:t>
-      </w:r>
-      <w:r>
-        <w:rPr>
-          <w:b/>
-          <w:bCs/>
-        </w:rPr>
-        <w:t>156</w:t>
-      </w:r>
-      <w:r>
-        <w:t xml:space="preserve">, 35‐39 (2002). </w:t>
-      </w:r>
-    </w:p>
-    <w:p>
-      <w:pPr>
-        <w:pStyle w:val="CommentText"/>
-        <w:jc w:val="left"/>
-      </w:pPr>
-      <w:r>
-        <w:rPr>
-          <w:b/>
-          <w:bCs/>
-        </w:rPr>
-        <w:t>Book</w:t>
-      </w:r>
-      <w:r>
-        <w:t xml:space="preserve"> ‐ Book titles should be given in italics and all words in the title should have initial capitals:</w:t>
-      </w:r>
-    </w:p>
-    <w:p>
-      <w:pPr>
-        <w:pStyle w:val="CommentText"/>
-        <w:ind w:left="720"/>
-        <w:jc w:val="left"/>
-      </w:pPr>
-      <w:r>
-        <w:t>2.</w:t>
-      </w:r>
-      <w:r>
-        <w:tab/>
-        <w:t xml:space="preserve">Hogan, B. </w:t>
-      </w:r>
-      <w:r>
-        <w:rPr>
-          <w:i/>
-          <w:iCs/>
-        </w:rPr>
-        <w:t>Manipulating The Mouse Embryo: A Laboratory Manual</w:t>
-      </w:r>
-      <w:r>
-        <w:t xml:space="preserve"> 2nd edn (Cold Spring Harbor Laboratory Press, 1994) </w:t>
-      </w:r>
-    </w:p>
-    <w:p>
-      <w:pPr>
-        <w:pStyle w:val="CommentText"/>
-        <w:jc w:val="left"/>
-      </w:pPr>
-      <w:r>
-        <w:rPr>
-          <w:b/>
-          <w:bCs/>
-        </w:rPr>
-        <w:t>Publicly available preprint:</w:t>
-      </w:r>
-    </w:p>
-    <w:p>
-      <w:pPr>
-        <w:pStyle w:val="CommentText"/>
-        <w:ind w:left="720"/>
-        <w:jc w:val="left"/>
-      </w:pPr>
-      <w:r>
-        <w:t>3.</w:t>
-      </w:r>
-      <w:r>
-        <w:tab/>
-        <w:t xml:space="preserve">Babichev, S. A., Ries, J. &amp; Lvovsky, A. I. Quantum scissors: teleportation of single-mode optical states by means of nonlocal single photon. Preprint at http://arXiv.org/quant-ph/0208066 (2002). </w:t>
-      </w:r>
-    </w:p>
-    <w:p>
-      <w:pPr>
-        <w:pStyle w:val="CommentText"/>
-        <w:jc w:val="left"/>
-      </w:pPr>
-      <w:r>
-        <w:rPr>
-          <w:b/>
-          <w:bCs/>
-        </w:rPr>
-        <w:t>Code:</w:t>
-      </w:r>
-    </w:p>
-    <w:p>
-      <w:pPr>
-        <w:pStyle w:val="CommentText"/>
-        <w:ind w:left="720"/>
-        <w:jc w:val="left"/>
-      </w:pPr>
-      <w:r>
-        <w:t>4.</w:t>
-      </w:r>
-      <w:r>
-        <w:tab/>
-        <w:t xml:space="preserve">Gallotti, R. &amp; Barthélemy, M. Source code for: The multilayer temporal network of public transport in Great Britain. </w:t>
-      </w:r>
-      <w:r>
-        <w:rPr>
-          <w:i/>
-          <w:iCs/>
-        </w:rPr>
-        <w:t>Figshare</w:t>
-      </w:r>
-      <w:r>
-        <w:t xml:space="preserve"> https://dx.doi.org/10.6084/m9.figshare.1249862.v1 (2014). </w:t>
-      </w:r>
-    </w:p>
-    <w:p>
-      <w:pPr>
-        <w:pStyle w:val="CommentText"/>
-        <w:jc w:val="left"/>
-      </w:pPr>
-      <w:r>
-        <w:rPr>
-          <w:b/>
-          <w:bCs/>
-        </w:rPr>
-        <w:t>Online material</w:t>
-      </w:r>
-      <w:r>
-        <w:t xml:space="preserve"> ‐ Stable documents hosted on the web may be cited in the main reference list, using the format below. Websites or dynamic web resources should be cited by embedding the URL in the main article text:</w:t>
-      </w:r>
-    </w:p>
-    <w:p>
-      <w:pPr>
-        <w:pStyle w:val="CommentText"/>
-        <w:ind w:left="720"/>
-        <w:jc w:val="left"/>
-      </w:pPr>
-      <w:r>
-        <w:t>5.</w:t>
-      </w:r>
-      <w:r>
-        <w:tab/>
-        <w:t xml:space="preserve">Manaster, J. Sloth squeak. </w:t>
-      </w:r>
-      <w:r>
-        <w:rPr>
-          <w:i/>
-          <w:iCs/>
-        </w:rPr>
-        <w:t>Scientific American Blog Network</w:t>
-      </w:r>
-      <w:r>
-        <w:t xml:space="preserve"> http://blogs.scientificamerican.com/psi-vid/2014/04/09/sloth-squeak (2014).</w:t>
-      </w:r>
-    </w:p>
-    <w:p>
-      <w:pPr>
-        <w:pStyle w:val="CommentText"/>
-        <w:jc w:val="left"/>
-      </w:pPr>
-    </w:p>
-    <w:p>
-      <w:pPr>
-        <w:pStyle w:val="CommentText"/>
-        <w:jc w:val="left"/>
-      </w:pPr>
-      <w:r>
-        <w:rPr>
-          <w:b/>
-          <w:bCs/>
-        </w:rPr>
-        <w:t>Technical or government report:</w:t>
-      </w:r>
-    </w:p>
-    <w:p>
-      <w:pPr>
-        <w:pStyle w:val="CommentText"/>
-        <w:ind w:left="720"/>
-        <w:jc w:val="left"/>
-      </w:pPr>
-      <w:r>
-        <w:t>6.</w:t>
-      </w:r>
-      <w:r>
-        <w:tab/>
-        <w:t xml:space="preserve">Akutsu, T. </w:t>
-      </w:r>
-      <w:r>
-        <w:rPr>
-          <w:i/>
-          <w:iCs/>
-        </w:rPr>
-        <w:t>Total Heart Replacement Device.</w:t>
-      </w:r>
-      <w:r>
-        <w:t xml:space="preserve"> Report No. NIH-NHLI-69 2185-4 (National Institutes of Health, 1974). </w:t>
-      </w:r>
-    </w:p>
-    <w:p>
-      <w:pPr>
-        <w:pStyle w:val="CommentText"/>
-        <w:jc w:val="left"/>
-      </w:pPr>
-    </w:p>
-    <w:p>
-      <w:pPr>
-        <w:pStyle w:val="CommentText"/>
-        <w:jc w:val="left"/>
-      </w:pPr>
-    </w:p>
-    <w:p>
-      <w:pPr>
-        <w:pStyle w:val="CommentText"/>
-        <w:jc w:val="left"/>
-      </w:pPr>
-      <w:r>
-        <w:rPr>
-          <w:b/>
-          <w:bCs/>
-          <w:color w:val="222222"/>
-        </w:rPr>
-        <w:t>Citing Data</w:t>
-      </w:r>
-    </w:p>
-    <w:p>
-      <w:pPr>
-        <w:pStyle w:val="CommentText"/>
-        <w:jc w:val="left"/>
-      </w:pPr>
-      <w:r>
-        <w:rPr>
-          <w:color w:val="222222"/>
-        </w:rPr>
-        <w:t>In line with emerging </w:t>
-      </w:r>
-      <w:hyperlink r:id="rId4" w:history="1">
-        <w:r>
-          <w:rPr>
-            <w:rStyle w:val="Hyperlink"/>
-          </w:rPr>
-          <w:t>industry-wide standards for data citation</w:t>
-        </w:r>
-      </w:hyperlink>
-      <w:r>
-        <w:rPr>
-          <w:color w:val="222222"/>
-        </w:rPr>
-        <w:t>, references to all datasets described or used in the manuscript should be cited in the text with a superscript number and listed in the ‘References’ section in the same manner as a conventional literature reference.</w:t>
-      </w:r>
-    </w:p>
-    <w:p>
-      <w:pPr>
-        <w:pStyle w:val="CommentText"/>
-        <w:jc w:val="left"/>
-      </w:pPr>
-      <w:r>
-        <w:rPr>
-          <w:color w:val="222222"/>
-        </w:rPr>
-        <w:t>An author list (formatted as above) and title for the dataset should be included in the data citation, and should reflect the author(s) and dataset title recorded at the repository. If author or title is not recorded by the repository, these should not be included in the data citation. The name of the data-hosting repository, URL to the dataset and year the data were made available are required for all data citations. For DOI-based (e.g. figshare or Dryad) repositories the DOI URL should be used. For repositories using accessions (e.g. SRA or GEO) an </w:t>
-      </w:r>
-      <w:hyperlink r:id="rId5" w:history="1">
-        <w:r>
-          <w:rPr>
-            <w:rStyle w:val="Hyperlink"/>
-          </w:rPr>
-          <w:t>identifiers.org</w:t>
-        </w:r>
-      </w:hyperlink>
-      <w:r>
-        <w:rPr>
-          <w:color w:val="222222"/>
-        </w:rPr>
-        <w:t> URL should be used where available. For first submissions, authors may choose to include just the accession number. Scientific Data staff will provide further guidance after peer-review. Please refer to the following examples of data citation for guidance:</w:t>
-      </w:r>
-    </w:p>
-    <w:p>
-      <w:pPr>
-        <w:pStyle w:val="CommentText"/>
-        <w:numPr>
-          <w:ilvl w:val="0"/>
-          <w:numId w:val="7"/>
-        </w:numPr>
-        <w:ind w:left="720"/>
-        <w:jc w:val="left"/>
-      </w:pPr>
-      <w:r>
-        <w:rPr>
-          <w:color w:val="222222"/>
-        </w:rPr>
-        <w:t>Zhang, Q-L., Chen, J-Y., Lin, L-B., Wang, F., Guo, J., Deng, X-Y. Characterization of ladybird Henosepilachna vigintioctopunctata transcriptomes across various life stages. </w:t>
-      </w:r>
-      <w:r>
-        <w:rPr>
-          <w:i/>
-          <w:iCs/>
-          <w:color w:val="222222"/>
-        </w:rPr>
-        <w:t>figshare</w:t>
-      </w:r>
-      <w:r>
-        <w:rPr>
-          <w:color w:val="222222"/>
-        </w:rPr>
-        <w:t> </w:t>
-      </w:r>
-      <w:hyperlink r:id="rId6" w:history="1">
-        <w:r>
-          <w:rPr>
-            <w:rStyle w:val="Hyperlink"/>
-          </w:rPr>
-          <w:t>https://doi.org/10.6084/m9.figshare.c.4064768.v3</w:t>
-        </w:r>
-      </w:hyperlink>
-      <w:r>
-        <w:rPr>
-          <w:color w:val="222222"/>
-        </w:rPr>
-        <w:t> (2018).</w:t>
-      </w:r>
-    </w:p>
-    <w:p>
-      <w:pPr>
-        <w:pStyle w:val="CommentText"/>
-        <w:numPr>
-          <w:ilvl w:val="0"/>
-          <w:numId w:val="7"/>
-        </w:numPr>
-        <w:ind w:left="720"/>
-        <w:jc w:val="left"/>
-      </w:pPr>
-      <w:r>
-        <w:rPr>
-          <w:i/>
-          <w:iCs/>
-          <w:color w:val="222222"/>
-        </w:rPr>
-        <w:t>NCBI Sequence Read Archive</w:t>
-      </w:r>
-      <w:r>
-        <w:rPr>
-          <w:color w:val="222222"/>
-        </w:rPr>
-        <w:t> </w:t>
-      </w:r>
-      <w:hyperlink r:id="rId7" w:history="1">
-        <w:r>
-          <w:rPr>
-            <w:rStyle w:val="Hyperlink"/>
-          </w:rPr>
-          <w:t>http://identifiers.org/ncbi/insdc.sra:SRP121625</w:t>
-        </w:r>
-      </w:hyperlink>
-      <w:r>
-        <w:rPr>
-          <w:color w:val="222222"/>
-        </w:rPr>
-        <w:t> (2017).</w:t>
-      </w:r>
-    </w:p>
-    <w:p>
-      <w:pPr>
-        <w:pStyle w:val="CommentText"/>
-        <w:numPr>
-          <w:ilvl w:val="0"/>
-          <w:numId w:val="7"/>
-        </w:numPr>
-        <w:ind w:left="720"/>
-        <w:jc w:val="left"/>
-      </w:pPr>
-      <w:r>
-        <w:rPr>
-          <w:color w:val="222222"/>
-        </w:rPr>
-        <w:t>Barbosa, P., Usie, A. and Ramos, A. M. Quercus suber isolate HL8, whole genome shotgun sequencing project. </w:t>
-      </w:r>
-      <w:r>
-        <w:rPr>
-          <w:i/>
-          <w:iCs/>
-          <w:color w:val="222222"/>
-        </w:rPr>
-        <w:t>GenBank</w:t>
-      </w:r>
-      <w:r>
-        <w:t xml:space="preserve"> </w:t>
-      </w:r>
-      <w:hyperlink r:id="rId8" w:history="1">
-        <w:r>
-          <w:rPr>
-            <w:rStyle w:val="Hyperlink"/>
-          </w:rPr>
-          <w:t>http://identifiers.org/ncbi/insdc:PKMF00000000</w:t>
-        </w:r>
-      </w:hyperlink>
-      <w:r>
-        <w:rPr>
-          <w:color w:val="222222"/>
-        </w:rPr>
-        <w:t> (2018).</w:t>
-      </w:r>
-    </w:p>
-    <w:p>
-      <w:pPr>
-        <w:pStyle w:val="CommentText"/>
-        <w:numPr>
-          <w:ilvl w:val="0"/>
-          <w:numId w:val="7"/>
-        </w:numPr>
-        <w:ind w:left="720"/>
-        <w:jc w:val="left"/>
-      </w:pPr>
-      <w:r>
-        <w:rPr>
-          <w:i/>
-          <w:iCs/>
-          <w:color w:val="222222"/>
-        </w:rPr>
-        <w:t>DNA Data Bank of Japan</w:t>
-      </w:r>
-      <w:r>
-        <w:rPr>
-          <w:color w:val="222222"/>
-        </w:rPr>
-        <w:t> </w:t>
-      </w:r>
-      <w:hyperlink r:id="rId9" w:history="1">
-        <w:r>
-          <w:rPr>
-            <w:rStyle w:val="Hyperlink"/>
-          </w:rPr>
-          <w:t>http://trace.ddbj.nig.ac.jp/DRASearch/submission?acc=DRA004814</w:t>
-        </w:r>
-      </w:hyperlink>
-      <w:r>
-        <w:rPr>
-          <w:color w:val="222222"/>
-        </w:rPr>
-        <w:t> (2016).</w:t>
-      </w:r>
-    </w:p>
-    <w:p>
-      <w:pPr>
-        <w:pStyle w:val="CommentText"/>
-        <w:jc w:val="left"/>
-      </w:pPr>
-    </w:p>
-    <w:p>
-      <w:pPr>
-        <w:pStyle w:val="CommentText"/>
-        <w:jc w:val="left"/>
-      </w:pPr>
-      <w:r>
-        <w:rPr>
-          <w:b/>
-          <w:bCs/>
-        </w:rPr>
-        <w:t xml:space="preserve">Depositing your data to an appropriate repository </w:t>
-      </w:r>
-    </w:p>
-    <w:p>
-      <w:pPr>
-        <w:pStyle w:val="CommentText"/>
-        <w:jc w:val="left"/>
-      </w:pPr>
-      <w:r>
-        <w:t xml:space="preserve">Your </w:t>
-      </w:r>
-      <w:r>
-        <w:rPr>
-          <w:i/>
-          <w:iCs/>
-        </w:rPr>
-        <w:t>Scientific Data</w:t>
-      </w:r>
-      <w:r>
-        <w:t xml:space="preserve"> manuscript will not be sent to review unless the dataset(s) described therein have been deposited in an appropriate public repository (</w:t>
-      </w:r>
-      <w:hyperlink r:id="rId10" w:history="1">
-        <w:r>
-          <w:rPr>
-            <w:rStyle w:val="Hyperlink"/>
-          </w:rPr>
-          <w:t>please see our policy on this</w:t>
-        </w:r>
-      </w:hyperlink>
-      <w:r>
-        <w:t xml:space="preserve">). Should a subject specific repository not be available for your field or data-type, or should the repository of your choice not permit confidential peer-review, please use a  </w:t>
-      </w:r>
-      <w:hyperlink r:id="rId11" w:anchor="general" w:history="1">
-        <w:r>
-          <w:rPr>
-            <w:rStyle w:val="Hyperlink"/>
-          </w:rPr>
-          <w:t>generalist repository</w:t>
-        </w:r>
-      </w:hyperlink>
-      <w:r>
-        <w:t xml:space="preserve">. Integrated submission systems are available for both figshare and Dryad.  </w:t>
-      </w:r>
-    </w:p>
-  </w:comment>
-</w:comments>
-</file>
-
-<file path=word/commentsExtended.xml><?xml version="1.0" encoding="utf-8"?>
-<w15:commentsEx xmlns:wpc="http://schemas.microsoft.com/office/word/2010/wordprocessingCanvas" xmlns:cx="http://schemas.microsoft.com/office/drawing/2014/chartex" xmlns:cx1="http://schemas.microsoft.com/office/drawing/2015/9/8/chartex" xmlns:cx2="http://schemas.microsoft.com/office/drawing/2015/10/21/chartex" xmlns:cx3="http://schemas.microsoft.com/office/drawing/2016/5/9/chartex" xmlns:cx4="http://schemas.microsoft.com/office/drawing/2016/5/10/chartex" xmlns:cx5="http://schemas.microsoft.com/office/drawing/2016/5/11/chartex" xmlns:cx6="http://schemas.microsoft.com/office/drawing/2016/5/12/chartex" xmlns:cx7="http://schemas.microsoft.com/office/drawing/2016/5/13/chartex" xmlns:cx8="http://schemas.microsoft.com/office/drawing/2016/5/14/chartex" xmlns:mc="http://schemas.openxmlformats.org/markup-compatibility/2006" xmlns:aink="http://schemas.microsoft.com/office/drawing/2016/ink" xmlns:am3d="http://schemas.microsoft.com/office/drawing/2017/model3d" xmlns:o="urn:schemas-microsoft-com:office:office" xmlns:oel="http://schemas.microsoft.com/office/2019/extlst" xmlns:r="http://schemas.openxmlformats.org/officeDocument/2006/relationships" xmlns:m="http://schemas.openxmlformats.org/officeDocument/2006/math" xmlns:v="urn:schemas-microsoft-com:vml" xmlns:wp14="http://schemas.microsoft.com/office/word/2010/wordprocessingDrawing" xmlns:wp="http://schemas.openxmlformats.org/drawingml/2006/wordprocessingDrawing" xmlns:w10="urn:schemas-microsoft-com:office:word" xmlns:w="http://schemas.openxmlformats.org/wordprocessingml/2006/main" xmlns:w14="http://schemas.microsoft.com/office/word/2010/wordml" xmlns:w15="http://schemas.microsoft.com/office/word/2012/wordml" xmlns:w16cex="http://schemas.microsoft.com/office/word/2018/wordml/cex" xmlns:w16cid="http://schemas.microsoft.com/office/word/2016/wordml/cid" xmlns:w16="http://schemas.microsoft.com/office/word/2018/wordml" xmlns:w16du="http://schemas.microsoft.com/office/word/2023/wordml/word16du" xmlns:w16sdtdh="http://schemas.microsoft.com/office/word/2020/wordml/sdtdatahash" xmlns:w16se="http://schemas.microsoft.com/office/word/2015/wordml/symex" xmlns:wpg="http://schemas.microsoft.com/office/word/2010/wordprocessingGroup" xmlns:wpi="http://schemas.microsoft.com/office/word/2010/wordprocessingInk" xmlns:wne="http://schemas.microsoft.com/office/word/2006/wordml" xmlns:wps="http://schemas.microsoft.com/office/word/2010/wordprocessingShape" mc:Ignorable="w14 w15 w16se w16cid w16 w16cex w16sdtdh w16du wp14">
-  <w15:commentEx w15:paraId="7A9E01EC" w15:done="0"/>
-  <w15:commentEx w15:paraId="0A6BE499" w15:done="0"/>
-  <w15:commentEx w15:paraId="1F269F15" w15:done="0"/>
-  <w15:commentEx w15:paraId="416C7D40" w15:done="0"/>
-  <w15:commentEx w15:paraId="4BFCCED3" w15:done="0"/>
-  <w15:commentEx w15:paraId="1D9C9ED2" w15:done="0"/>
-  <w15:commentEx w15:paraId="1186CC4A" w15:done="0"/>
-  <w15:commentEx w15:paraId="01C2A871" w15:done="0"/>
-  <w15:commentEx w15:paraId="14DC90F1" w15:done="0"/>
-  <w15:commentEx w15:paraId="52832DB1" w15:done="0"/>
-  <w15:commentEx w15:paraId="49AE1E84" w15:done="0"/>
-  <w15:commentEx w15:paraId="7ADF7A30" w15:done="0"/>
-  <w15:commentEx w15:paraId="25B59460" w15:done="0"/>
-  <w15:commentEx w15:paraId="4209EEBB" w15:done="0"/>
-  <w15:commentEx w15:paraId="6CA848E0" w15:done="0"/>
-  <w15:commentEx w15:paraId="6DA93745" w15:done="0"/>
-</w15:commentsEx>
-</file>
-
-<file path=word/commentsExtensible.xml><?xml version="1.0" encoding="utf-8"?>
-<w16cex:commentsExtensible xmlns:wpc="http://schemas.microsoft.com/office/word/2010/wordprocessingCanvas" xmlns:cx="http://schemas.microsoft.com/office/drawing/2014/chartex" xmlns:cx1="http://schemas.microsoft.com/office/drawing/2015/9/8/chartex" xmlns:cx2="http://schemas.microsoft.com/office/drawing/2015/10/21/chartex" xmlns:cx3="http://schemas.microsoft.com/office/drawing/2016/5/9/chartex" xmlns:cx4="http://schemas.microsoft.com/office/drawing/2016/5/10/chartex" xmlns:cx5="http://schemas.microsoft.com/office/drawing/2016/5/11/chartex" xmlns:cx6="http://schemas.microsoft.com/office/drawing/2016/5/12/chartex" xmlns:cx7="http://schemas.microsoft.com/office/drawing/2016/5/13/chartex" xmlns:cx8="http://schemas.microsoft.com/office/drawing/2016/5/14/chartex" xmlns:cr="http://schemas.microsoft.com/office/comments/2020/reactions" xmlns:mc="http://schemas.openxmlformats.org/markup-compatibility/2006" xmlns:aink="http://schemas.microsoft.com/office/drawing/2016/ink" xmlns:am3d="http://schemas.microsoft.com/office/drawing/2017/model3d" xmlns:o="urn:schemas-microsoft-com:office:office" xmlns:oel="http://schemas.microsoft.com/office/2019/extlst" xmlns:r="http://schemas.openxmlformats.org/officeDocument/2006/relationships" xmlns:m="http://schemas.openxmlformats.org/officeDocument/2006/math" xmlns:v="urn:schemas-microsoft-com:vml" xmlns:wp14="http://schemas.microsoft.com/office/word/2010/wordprocessingDrawing" xmlns:wp="http://schemas.openxmlformats.org/drawingml/2006/wordprocessingDrawing" xmlns:w10="urn:schemas-microsoft-com:office:word" xmlns:w="http://schemas.openxmlformats.org/wordprocessingml/2006/main" xmlns:w14="http://schemas.microsoft.com/office/word/2010/wordml" xmlns:w15="http://schemas.microsoft.com/office/word/2012/wordml" xmlns:w16cex="http://schemas.microsoft.com/office/word/2018/wordml/cex" xmlns:w16cid="http://schemas.microsoft.com/office/word/2016/wordml/cid" xmlns:w16="http://schemas.microsoft.com/office/word/2018/wordml" xmlns:w16du="http://schemas.microsoft.com/office/word/2023/wordml/word16du" xmlns:w16sdtdh="http://schemas.microsoft.com/office/word/2020/wordml/sdtdatahash" xmlns:w16se="http://schemas.microsoft.com/office/word/2015/wordml/symex" xmlns:wpg="http://schemas.microsoft.com/office/word/2010/wordprocessingGroup" xmlns:wpi="http://schemas.microsoft.com/office/word/2010/wordprocessingInk" xmlns:wne="http://schemas.microsoft.com/office/word/2006/wordml" xmlns:wps="http://schemas.microsoft.com/office/word/2010/wordprocessingShape" mc:Ignorable="w14 w15 w16se w16cid w16 w16cex w16sdtdh cr w16du wp14">
-  <w16cex:commentExtensible w16cex:durableId="4631A6CC" w16cex:dateUtc="2024-06-27T08:01:00Z"/>
-  <w16cex:commentExtensible w16cex:durableId="099218EC" w16cex:dateUtc="2024-06-27T08:01:00Z"/>
-  <w16cex:commentExtensible w16cex:durableId="5749F9A9" w16cex:dateUtc="2024-06-27T08:01:00Z"/>
-  <w16cex:commentExtensible w16cex:durableId="4CC4E1E8" w16cex:dateUtc="2024-06-27T08:00:00Z"/>
-  <w16cex:commentExtensible w16cex:durableId="73801A60" w16cex:dateUtc="2024-06-27T08:01:00Z"/>
-  <w16cex:commentExtensible w16cex:durableId="4D9C0EE7" w16cex:dateUtc="2024-06-27T08:02:00Z"/>
-  <w16cex:commentExtensible w16cex:durableId="24754A7D" w16cex:dateUtc="2024-06-27T08:02:00Z"/>
-  <w16cex:commentExtensible w16cex:durableId="626E70A2" w16cex:dateUtc="2024-06-27T08:02:00Z"/>
-  <w16cex:commentExtensible w16cex:durableId="6D4E32F2" w16cex:dateUtc="2024-06-27T08:02:00Z"/>
-  <w16cex:commentExtensible w16cex:durableId="61BA8B54" w16cex:dateUtc="2024-06-27T08:02:00Z"/>
-  <w16cex:commentExtensible w16cex:durableId="1EA94F8B" w16cex:dateUtc="2024-06-27T08:02:00Z"/>
-  <w16cex:commentExtensible w16cex:durableId="1DA037DF" w16cex:dateUtc="2024-06-27T08:03:00Z"/>
-  <w16cex:commentExtensible w16cex:durableId="113B067D" w16cex:dateUtc="2024-06-27T08:03:00Z"/>
-  <w16cex:commentExtensible w16cex:durableId="41E12580" w16cex:dateUtc="2024-06-27T08:03:00Z"/>
-  <w16cex:commentExtensible w16cex:durableId="4A394C7F" w16cex:dateUtc="2024-06-27T08:03:00Z"/>
-  <w16cex:commentExtensible w16cex:durableId="2FB0D91B" w16cex:dateUtc="2024-08-26T12:50:00Z"/>
-</w16cex:commentsExtensible>
-</file>
-
-<file path=word/commentsIds.xml><?xml version="1.0" encoding="utf-8"?>
-<w16cid:commentsIds xmlns:wpc="http://schemas.microsoft.com/office/word/2010/wordprocessingCanvas" xmlns:cx="http://schemas.microsoft.com/office/drawing/2014/chartex" xmlns:cx1="http://schemas.microsoft.com/office/drawing/2015/9/8/chartex" xmlns:cx2="http://schemas.microsoft.com/office/drawing/2015/10/21/chartex" xmlns:cx3="http://schemas.microsoft.com/office/drawing/2016/5/9/chartex" xmlns:cx4="http://schemas.microsoft.com/office/drawing/2016/5/10/chartex" xmlns:cx5="http://schemas.microsoft.com/office/drawing/2016/5/11/chartex" xmlns:cx6="http://schemas.microsoft.com/office/drawing/2016/5/12/chartex" xmlns:cx7="http://schemas.microsoft.com/office/drawing/2016/5/13/chartex" xmlns:cx8="http://schemas.microsoft.com/office/drawing/2016/5/14/chartex" xmlns:mc="http://schemas.openxmlformats.org/markup-compatibility/2006" xmlns:aink="http://schemas.microsoft.com/office/drawing/2016/ink" xmlns:am3d="http://schemas.microsoft.com/office/drawing/2017/model3d" xmlns:o="urn:schemas-microsoft-com:office:office" xmlns:oel="http://schemas.microsoft.com/office/2019/extlst" xmlns:r="http://schemas.openxmlformats.org/officeDocument/2006/relationships" xmlns:m="http://schemas.openxmlformats.org/officeDocument/2006/math" xmlns:v="urn:schemas-microsoft-com:vml" xmlns:wp14="http://schemas.microsoft.com/office/word/2010/wordprocessingDrawing" xmlns:wp="http://schemas.openxmlformats.org/drawingml/2006/wordprocessingDrawing" xmlns:w10="urn:schemas-microsoft-com:office:word" xmlns:w="http://schemas.openxmlformats.org/wordprocessingml/2006/main" xmlns:w14="http://schemas.microsoft.com/office/word/2010/wordml" xmlns:w15="http://schemas.microsoft.com/office/word/2012/wordml" xmlns:w16cex="http://schemas.microsoft.com/office/word/2018/wordml/cex" xmlns:w16cid="http://schemas.microsoft.com/office/word/2016/wordml/cid" xmlns:w16="http://schemas.microsoft.com/office/word/2018/wordml" xmlns:w16du="http://schemas.microsoft.com/office/word/2023/wordml/word16du" xmlns:w16sdtdh="http://schemas.microsoft.com/office/word/2020/wordml/sdtdatahash" xmlns:w16se="http://schemas.microsoft.com/office/word/2015/wordml/symex" xmlns:wpg="http://schemas.microsoft.com/office/word/2010/wordprocessingGroup" xmlns:wpi="http://schemas.microsoft.com/office/word/2010/wordprocessingInk" xmlns:wne="http://schemas.microsoft.com/office/word/2006/wordml" xmlns:wps="http://schemas.microsoft.com/office/word/2010/wordprocessingShape" mc:Ignorable="w14 w15 w16se w16cid w16 w16cex w16sdtdh w16du wp14">
-  <w16cid:commentId w16cid:paraId="7A9E01EC" w16cid:durableId="4631A6CC"/>
-  <w16cid:commentId w16cid:paraId="0A6BE499" w16cid:durableId="099218EC"/>
-  <w16cid:commentId w16cid:paraId="1F269F15" w16cid:durableId="5749F9A9"/>
-  <w16cid:commentId w16cid:paraId="416C7D40" w16cid:durableId="4CC4E1E8"/>
-  <w16cid:commentId w16cid:paraId="4BFCCED3" w16cid:durableId="73801A60"/>
-  <w16cid:commentId w16cid:paraId="1D9C9ED2" w16cid:durableId="4D9C0EE7"/>
-  <w16cid:commentId w16cid:paraId="1186CC4A" w16cid:durableId="24754A7D"/>
-  <w16cid:commentId w16cid:paraId="01C2A871" w16cid:durableId="626E70A2"/>
-  <w16cid:commentId w16cid:paraId="14DC90F1" w16cid:durableId="6D4E32F2"/>
-  <w16cid:commentId w16cid:paraId="52832DB1" w16cid:durableId="61BA8B54"/>
-  <w16cid:commentId w16cid:paraId="49AE1E84" w16cid:durableId="1EA94F8B"/>
-  <w16cid:commentId w16cid:paraId="7ADF7A30" w16cid:durableId="1DA037DF"/>
-  <w16cid:commentId w16cid:paraId="25B59460" w16cid:durableId="113B067D"/>
-  <w16cid:commentId w16cid:paraId="4209EEBB" w16cid:durableId="41E12580"/>
-  <w16cid:commentId w16cid:paraId="6CA848E0" w16cid:durableId="4A394C7F"/>
-  <w16cid:commentId w16cid:paraId="6DA93745" w16cid:durableId="2FB0D91B"/>
-</w16cid:commentsIds>
 </file>
 
 <file path=word/endnotes.xml><?xml version="1.0" encoding="utf-8"?>
@@ -7161,14 +5066,6 @@
   </w:num>
   <w:numIdMacAtCleanup w:val="4"/>
 </w:numbering>
-</file>
-
-<file path=word/people.xml><?xml version="1.0" encoding="utf-8"?>
-<w15:people xmlns:wpc="http://schemas.microsoft.com/office/word/2010/wordprocessingCanvas" xmlns:cx="http://schemas.microsoft.com/office/drawing/2014/chartex" xmlns:cx1="http://schemas.microsoft.com/office/drawing/2015/9/8/chartex" xmlns:cx2="http://schemas.microsoft.com/office/drawing/2015/10/21/chartex" xmlns:cx3="http://schemas.microsoft.com/office/drawing/2016/5/9/chartex" xmlns:cx4="http://schemas.microsoft.com/office/drawing/2016/5/10/chartex" xmlns:cx5="http://schemas.microsoft.com/office/drawing/2016/5/11/chartex" xmlns:cx6="http://schemas.microsoft.com/office/drawing/2016/5/12/chartex" xmlns:cx7="http://schemas.microsoft.com/office/drawing/2016/5/13/chartex" xmlns:cx8="http://schemas.microsoft.com/office/drawing/2016/5/14/chartex" xmlns:mc="http://schemas.openxmlformats.org/markup-compatibility/2006" xmlns:aink="http://schemas.microsoft.com/office/drawing/2016/ink" xmlns:am3d="http://schemas.microsoft.com/office/drawing/2017/model3d" xmlns:o="urn:schemas-microsoft-com:office:office" xmlns:oel="http://schemas.microsoft.com/office/2019/extlst" xmlns:r="http://schemas.openxmlformats.org/officeDocument/2006/relationships" xmlns:m="http://schemas.openxmlformats.org/officeDocument/2006/math" xmlns:v="urn:schemas-microsoft-com:vml" xmlns:wp14="http://schemas.microsoft.com/office/word/2010/wordprocessingDrawing" xmlns:wp="http://schemas.openxmlformats.org/drawingml/2006/wordprocessingDrawing" xmlns:w10="urn:schemas-microsoft-com:office:word" xmlns:w="http://schemas.openxmlformats.org/wordprocessingml/2006/main" xmlns:w14="http://schemas.microsoft.com/office/word/2010/wordml" xmlns:w15="http://schemas.microsoft.com/office/word/2012/wordml" xmlns:w16cex="http://schemas.microsoft.com/office/word/2018/wordml/cex" xmlns:w16cid="http://schemas.microsoft.com/office/word/2016/wordml/cid" xmlns:w16="http://schemas.microsoft.com/office/word/2018/wordml" xmlns:w16du="http://schemas.microsoft.com/office/word/2023/wordml/word16du" xmlns:w16sdtdh="http://schemas.microsoft.com/office/word/2020/wordml/sdtdatahash" xmlns:w16se="http://schemas.microsoft.com/office/word/2015/wordml/symex" xmlns:wpg="http://schemas.microsoft.com/office/word/2010/wordprocessingGroup" xmlns:wpi="http://schemas.microsoft.com/office/word/2010/wordprocessingInk" xmlns:wne="http://schemas.microsoft.com/office/word/2006/wordml" xmlns:wps="http://schemas.microsoft.com/office/word/2010/wordprocessingShape" mc:Ignorable="w14 w15 w16se w16cid w16 w16cex w16sdtdh w16du wp14">
-  <w15:person w15:author="Fredrik Forsberg">
-    <w15:presenceInfo w15:providerId="AD" w15:userId="S::fr1682fo@lu.se::cdd4b8c7-48c4-45db-8d63-67f27f726704"/>
-  </w15:person>
-</w15:people>
 </file>
 
 <file path=word/styles.xml><?xml version="1.0" encoding="utf-8"?>
@@ -7620,7 +5517,6 @@
   <w:style w:type="character" w:default="1" w:styleId="DefaultParagraphFont">
     <w:name w:val="Default Paragraph Font"/>
     <w:uiPriority w:val="1"/>
-    <w:semiHidden/>
     <w:unhideWhenUsed/>
   </w:style>
   <w:style w:type="table" w:default="1" w:styleId="TableNormal">

</xml_diff>